<commit_message>
ProduktBacklog angepasst und verkürzt
</commit_message>
<xml_diff>
--- a/Dokumente/ProduktBacklog.docx
+++ b/Dokumente/ProduktBacklog.docx
@@ -1,6 +1,6 @@
 
 <file path=word/document.xml><?xml version="1.0" encoding="utf-8"?>
-<w:document xmlns:wpc="http://schemas.microsoft.com/office/word/2010/wordprocessingCanvas" xmlns:mc="http://schemas.openxmlformats.org/markup-compatibility/2006" xmlns:o="urn:schemas-microsoft-com:office:office" xmlns:r="http://schemas.openxmlformats.org/officeDocument/2006/relationships" xmlns:m="http://schemas.openxmlformats.org/officeDocument/2006/math" xmlns:v="urn:schemas-microsoft-com:vml" xmlns:wp14="http://schemas.microsoft.com/office/word/2010/wordprocessingDrawing" xmlns:wp="http://schemas.openxmlformats.org/drawingml/2006/wordprocessingDrawing" xmlns:w10="urn:schemas-microsoft-com:office:word" xmlns:w="http://schemas.openxmlformats.org/wordprocessingml/2006/main" xmlns:w14="http://schemas.microsoft.com/office/word/2010/wordml" xmlns:wpg="http://schemas.microsoft.com/office/word/2010/wordprocessingGroup" xmlns:wpi="http://schemas.microsoft.com/office/word/2010/wordprocessingInk" xmlns:wne="http://schemas.microsoft.com/office/word/2006/wordml" xmlns:wps="http://schemas.microsoft.com/office/word/2010/wordprocessingShape" mc:Ignorable="w14 wp14">
+<w:document xmlns:wpc="http://schemas.microsoft.com/office/word/2010/wordprocessingCanvas" xmlns:mc="http://schemas.openxmlformats.org/markup-compatibility/2006" xmlns:o="urn:schemas-microsoft-com:office:office" xmlns:r="http://schemas.openxmlformats.org/officeDocument/2006/relationships" xmlns:m="http://schemas.openxmlformats.org/officeDocument/2006/math" xmlns:v="urn:schemas-microsoft-com:vml" xmlns:wp14="http://schemas.microsoft.com/office/word/2010/wordprocessingDrawing" xmlns:wp="http://schemas.openxmlformats.org/drawingml/2006/wordprocessingDrawing" xmlns:w10="urn:schemas-microsoft-com:office:word" xmlns:w="http://schemas.openxmlformats.org/wordprocessingml/2006/main" xmlns:w14="http://schemas.microsoft.com/office/word/2010/wordml" xmlns:w15="http://schemas.microsoft.com/office/word/2012/wordml" xmlns:wpg="http://schemas.microsoft.com/office/word/2010/wordprocessingGroup" xmlns:wpi="http://schemas.microsoft.com/office/word/2010/wordprocessingInk" xmlns:wne="http://schemas.microsoft.com/office/word/2006/wordml" xmlns:wps="http://schemas.microsoft.com/office/word/2010/wordprocessingShape" mc:Ignorable="w14 w15 wp14">
   <w:body>
     <w:p>
       <w:pPr>
@@ -21,7 +21,7 @@
         <w:pStyle w:val="berschrift2"/>
       </w:pPr>
       <w:r>
-        <w:t>Tests</w:t>
+        <w:t>Ausführbar</w:t>
       </w:r>
     </w:p>
     <w:p>
@@ -29,19 +29,42 @@
         <w:pStyle w:val="Listenabsatz"/>
         <w:numPr>
           <w:ilvl w:val="0"/>
-          <w:numId w:val="4"/>
+          <w:numId w:val="5"/>
         </w:numPr>
       </w:pPr>
       <w:r>
-        <w:t>Die nachfolgend aufgeführten Punkte sind zu überprüfen und gegebenenfalls anzupassen.</w:t>
-      </w:r>
+        <w:t>Die Anwendungsfälle können ohne Fehler ausgeführt werden. (Siehe Anwendungsfallbeschreibung)</w:t>
+      </w:r>
+    </w:p>
+    <w:p>
+      <w:pPr>
+        <w:pStyle w:val="Listenabsatz"/>
+        <w:numPr>
+          <w:ilvl w:val="1"/>
+          <w:numId w:val="5"/>
+        </w:numPr>
+      </w:pPr>
+      <w:r>
+        <w:t>Die Angabe der Daten ist möglich</w:t>
+      </w:r>
+    </w:p>
+    <w:p>
+      <w:pPr>
+        <w:pStyle w:val="Listenabsatz"/>
+      </w:pPr>
     </w:p>
     <w:p>
       <w:pPr>
         <w:pStyle w:val="berschrift2"/>
       </w:pPr>
       <w:r>
-        <w:t>Ausführbar</w:t>
+        <w:t>Hardware speichern</w:t>
+      </w:r>
+      <w:r>
+        <w:t xml:space="preserve"> </w:t>
+      </w:r>
+      <w:r>
+        <w:t>und einlesen</w:t>
       </w:r>
     </w:p>
     <w:p>
@@ -49,16 +72,42 @@
         <w:pStyle w:val="Listenabsatz"/>
         <w:numPr>
           <w:ilvl w:val="0"/>
-          <w:numId w:val="1"/>
+          <w:numId w:val="5"/>
         </w:numPr>
       </w:pPr>
       <w:r>
-        <w:t>Die Software muss ohne Fehler auszuführen sein</w:t>
+        <w:t xml:space="preserve">Speichern &amp; Lesen der Daten ist aus den Formaten XML &amp; JSON möglich </w:t>
       </w:r>
     </w:p>
     <w:p>
       <w:pPr>
         <w:pStyle w:val="Listenabsatz"/>
+        <w:numPr>
+          <w:ilvl w:val="1"/>
+          <w:numId w:val="5"/>
+        </w:numPr>
+      </w:pPr>
+      <w:proofErr w:type="spellStart"/>
+      <w:r>
+        <w:t>Serialisierung</w:t>
+      </w:r>
+      <w:proofErr w:type="spellEnd"/>
+      <w:r>
+        <w:t xml:space="preserve"> &amp; </w:t>
+      </w:r>
+      <w:proofErr w:type="spellStart"/>
+      <w:r>
+        <w:t>Deserialisierung</w:t>
+      </w:r>
+      <w:proofErr w:type="spellEnd"/>
+      <w:r>
+        <w:t xml:space="preserve"> der Daten</w:t>
+      </w:r>
+    </w:p>
+    <w:p>
+      <w:pPr>
+        <w:pStyle w:val="Listenabsatz"/>
+        <w:ind w:left="1440"/>
       </w:pPr>
     </w:p>
     <w:p>
@@ -66,7 +115,7 @@
         <w:pStyle w:val="berschrift2"/>
       </w:pPr>
       <w:r>
-        <w:t>Felder beschreibbar</w:t>
+        <w:t>Filtern</w:t>
       </w:r>
     </w:p>
     <w:p>
@@ -78,7 +127,7 @@
         </w:numPr>
       </w:pPr>
       <w:r>
-        <w:t>Der Nutzer muss die zu erfassenden Daten eingeben können.</w:t>
+        <w:t>Filterung der Hardware nach Gebäude &amp; Raum möglich</w:t>
       </w:r>
     </w:p>
     <w:p>
@@ -91,183 +140,7 @@
         <w:pStyle w:val="berschrift2"/>
       </w:pPr>
       <w:r>
-        <w:t>Hinzufügen</w:t>
-      </w:r>
-    </w:p>
-    <w:p>
-      <w:pPr>
-        <w:pStyle w:val="Listenabsatz"/>
-        <w:numPr>
-          <w:ilvl w:val="0"/>
-          <w:numId w:val="2"/>
-        </w:numPr>
-      </w:pPr>
-      <w:r>
-        <w:t>Die Daten müssen entsprechend eingelesen und verarbeitet werden.</w:t>
-      </w:r>
-    </w:p>
-    <w:p>
-      <w:pPr>
-        <w:pStyle w:val="Listenabsatz"/>
-      </w:pPr>
-    </w:p>
-    <w:p>
-      <w:pPr>
-        <w:pStyle w:val="berschrift2"/>
-      </w:pPr>
-      <w:r>
-        <w:t>Hardware speichern</w:t>
-      </w:r>
-      <w:r>
-        <w:t xml:space="preserve"> </w:t>
-      </w:r>
-    </w:p>
-    <w:p>
-      <w:pPr>
-        <w:pStyle w:val="Listenabsatz"/>
-        <w:numPr>
-          <w:ilvl w:val="0"/>
-          <w:numId w:val="2"/>
-        </w:numPr>
-      </w:pPr>
-      <w:r>
-        <w:t xml:space="preserve">Die eingelesenen Daten müssen </w:t>
-      </w:r>
-      <w:proofErr w:type="spellStart"/>
-      <w:r>
-        <w:t>serialisiert</w:t>
-      </w:r>
-      <w:proofErr w:type="spellEnd"/>
-      <w:r>
-        <w:t xml:space="preserve"> werden können in einem validen Format</w:t>
-      </w:r>
-      <w:r>
-        <w:t>.</w:t>
-      </w:r>
-    </w:p>
-    <w:p>
-      <w:pPr>
-        <w:pStyle w:val="Listenabsatz"/>
-      </w:pPr>
-    </w:p>
-    <w:p>
-      <w:pPr>
-        <w:pStyle w:val="berschrift2"/>
-      </w:pPr>
-      <w:r>
-        <w:t>Filtern</w:t>
-      </w:r>
-    </w:p>
-    <w:p>
-      <w:pPr>
-        <w:pStyle w:val="Listenabsatz"/>
-        <w:numPr>
-          <w:ilvl w:val="0"/>
-          <w:numId w:val="2"/>
-        </w:numPr>
-      </w:pPr>
-      <w:r>
-        <w:t>Der Nutzer kann über eine Auswahl einen Filter über die dargestellten Daten legen, um sich z.B. die Hardware in einem beliebigen Gebäude anzeigen zu lassen.</w:t>
-      </w:r>
-    </w:p>
-    <w:p>
-      <w:pPr>
-        <w:pStyle w:val="Listenabsatz"/>
-      </w:pPr>
-    </w:p>
-    <w:p>
-      <w:pPr>
-        <w:pStyle w:val="berschrift2"/>
-      </w:pPr>
-      <w:r>
         <w:t>GUI</w:t>
-      </w:r>
-    </w:p>
-    <w:p>
-      <w:pPr>
-        <w:pStyle w:val="Listenabsatz"/>
-        <w:numPr>
-          <w:ilvl w:val="0"/>
-          <w:numId w:val="2"/>
-        </w:numPr>
-      </w:pPr>
-      <w:r>
-        <w:t>Dem Nutzer steht eine möglichst leicht zu bedienende Oberfläche zur Verfügung.</w:t>
-      </w:r>
-    </w:p>
-    <w:p>
-      <w:pPr>
-        <w:pStyle w:val="Listenabsatz"/>
-      </w:pPr>
-    </w:p>
-    <w:p>
-      <w:pPr>
-        <w:pStyle w:val="berschrift2"/>
-      </w:pPr>
-      <w:r>
-        <w:t>Bearbeiten</w:t>
-      </w:r>
-    </w:p>
-    <w:p>
-      <w:pPr>
-        <w:pStyle w:val="Listenabsatz"/>
-        <w:numPr>
-          <w:ilvl w:val="0"/>
-          <w:numId w:val="2"/>
-        </w:numPr>
-      </w:pPr>
-      <w:r>
-        <w:t>Der Nutzer kann bereits eingegebene Daten bearbeiten, um eventuelle (Schreib-)Fehler zu beheben.</w:t>
-      </w:r>
-    </w:p>
-    <w:p>
-      <w:pPr>
-        <w:pStyle w:val="berschrift2"/>
-      </w:pPr>
-      <w:r>
-        <w:t>Löschen</w:t>
-      </w:r>
-    </w:p>
-    <w:p>
-      <w:pPr>
-        <w:pStyle w:val="Listenabsatz"/>
-        <w:numPr>
-          <w:ilvl w:val="0"/>
-          <w:numId w:val="2"/>
-        </w:numPr>
-      </w:pPr>
-      <w:r>
-        <w:t>Fehleinträge oder nicht mehr benötigte Einträge lassen sich aus den Datensätzen entfernen.</w:t>
-      </w:r>
-    </w:p>
-    <w:p>
-      <w:pPr>
-        <w:pStyle w:val="Listenabsatz"/>
-      </w:pPr>
-    </w:p>
-    <w:p>
-      <w:pPr>
-        <w:pStyle w:val="berschrift2"/>
-      </w:pPr>
-      <w:r>
-        <w:t>Hardware einlesen</w:t>
-      </w:r>
-    </w:p>
-    <w:p>
-      <w:pPr>
-        <w:pStyle w:val="Listenabsatz"/>
-        <w:numPr>
-          <w:ilvl w:val="0"/>
-          <w:numId w:val="2"/>
-        </w:numPr>
-      </w:pPr>
-      <w:r>
-        <w:t>Es lässt sich eine Datei einlesen mit Datensätzen.</w:t>
-      </w:r>
-    </w:p>
-    <w:p>
-      <w:r>
-        <w:br w:type="page"/>
       </w:r>
     </w:p>
     <w:p>
@@ -279,20 +152,20 @@
         </w:numPr>
       </w:pPr>
       <w:r>
-        <w:lastRenderedPageBreak/>
-        <w:t>Die Anwendungsfälle können ohne Fehler ausgeführt werden. (Siehe Anwendungsfallbeschreibung)</w:t>
+        <w:t>Graphische Benutzeroberfläche</w:t>
       </w:r>
     </w:p>
     <w:p>
       <w:pPr>
         <w:pStyle w:val="Listenabsatz"/>
-        <w:numPr>
-          <w:ilvl w:val="1"/>
-          <w:numId w:val="5"/>
-        </w:numPr>
-      </w:pPr>
-      <w:r>
-        <w:t>Die Angabe der Daten ist möglich</w:t>
+      </w:pPr>
+    </w:p>
+    <w:p>
+      <w:pPr>
+        <w:pStyle w:val="berschrift2"/>
+      </w:pPr>
+      <w:r>
+        <w:t>Bearbeiten</w:t>
       </w:r>
     </w:p>
     <w:p>
@@ -304,38 +177,20 @@
         </w:numPr>
       </w:pPr>
       <w:r>
-        <w:t>Speichern &amp; Lesen der Daten ist aus den Formaten</w:t>
-      </w:r>
-      <w:r>
-        <w:t xml:space="preserve"> XML &amp; JSON</w:t>
-      </w:r>
-      <w:r>
-        <w:t xml:space="preserve"> möglich </w:t>
+        <w:t>Nachbearbeitung der Dateien möglich</w:t>
       </w:r>
     </w:p>
     <w:p>
       <w:pPr>
         <w:pStyle w:val="Listenabsatz"/>
-        <w:numPr>
-          <w:ilvl w:val="1"/>
-          <w:numId w:val="5"/>
-        </w:numPr>
-      </w:pPr>
-      <w:proofErr w:type="spellStart"/>
-      <w:r>
-        <w:t>Serialisierung</w:t>
-      </w:r>
-      <w:proofErr w:type="spellEnd"/>
-      <w:r>
-        <w:t xml:space="preserve"> &amp; </w:t>
-      </w:r>
-      <w:proofErr w:type="spellStart"/>
-      <w:r>
-        <w:t>Deserialisierung</w:t>
-      </w:r>
-      <w:proofErr w:type="spellEnd"/>
-      <w:r>
-        <w:t xml:space="preserve"> der Daten</w:t>
+      </w:pPr>
+    </w:p>
+    <w:p>
+      <w:pPr>
+        <w:pStyle w:val="berschrift2"/>
+      </w:pPr>
+      <w:r>
+        <w:t>Löschen</w:t>
       </w:r>
     </w:p>
     <w:p>
@@ -347,7 +202,20 @@
         </w:numPr>
       </w:pPr>
       <w:r>
-        <w:t>Filterung der Hardware nach Gebäude &amp; Raum möglich</w:t>
+        <w:t>Löschen von Einträgen möglich</w:t>
+      </w:r>
+    </w:p>
+    <w:p>
+      <w:pPr>
+        <w:pStyle w:val="Listenabsatz"/>
+      </w:pPr>
+    </w:p>
+    <w:p>
+      <w:pPr>
+        <w:pStyle w:val="berschrift2"/>
+      </w:pPr>
+      <w:r>
+        <w:t>Tests</w:t>
       </w:r>
     </w:p>
     <w:p>
@@ -359,50 +227,21 @@
         </w:numPr>
       </w:pPr>
       <w:r>
-        <w:t>Graphische Benutzeroberfläche</w:t>
+        <w:t>Testabdeckung der Verarbeitungs</w:t>
+      </w:r>
+      <w:r>
+        <w:t>s</w:t>
+      </w:r>
+      <w:r>
+        <w:t>chicht</w:t>
       </w:r>
     </w:p>
     <w:p>
       <w:pPr>
         <w:pStyle w:val="Listenabsatz"/>
-        <w:numPr>
-          <w:ilvl w:val="0"/>
-          <w:numId w:val="5"/>
-        </w:numPr>
-      </w:pPr>
-      <w:r>
-        <w:t>Nachbearbeitung der Dateien möglich</w:t>
-      </w:r>
-    </w:p>
-    <w:p>
-      <w:pPr>
-        <w:pStyle w:val="Listenabsatz"/>
-        <w:numPr>
-          <w:ilvl w:val="0"/>
-          <w:numId w:val="5"/>
-        </w:numPr>
-      </w:pPr>
-      <w:r>
-        <w:t>Löschen von Einträgen möglich</w:t>
-      </w:r>
-    </w:p>
-    <w:p>
-      <w:pPr>
-        <w:pStyle w:val="Listenabsatz"/>
-        <w:numPr>
-          <w:ilvl w:val="0"/>
-          <w:numId w:val="5"/>
-        </w:numPr>
-      </w:pPr>
-      <w:r>
-        <w:t>Testabdeckung der Verarbeitung</w:t>
-      </w:r>
-      <w:r>
-        <w:t>s</w:t>
-      </w:r>
-      <w:r>
-        <w:t>-Schicht</w:t>
-      </w:r>
+      </w:pPr>
+    </w:p>
+    <w:p>
       <w:bookmarkStart w:id="0" w:name="_GoBack"/>
       <w:bookmarkEnd w:id="0"/>
     </w:p>
@@ -417,19 +256,22 @@
 </file>
 
 <file path=word/numbering.xml><?xml version="1.0" encoding="utf-8"?>
-<w:numbering xmlns:wpc="http://schemas.microsoft.com/office/word/2010/wordprocessingCanvas" xmlns:mc="http://schemas.openxmlformats.org/markup-compatibility/2006" xmlns:o="urn:schemas-microsoft-com:office:office" xmlns:r="http://schemas.openxmlformats.org/officeDocument/2006/relationships" xmlns:m="http://schemas.openxmlformats.org/officeDocument/2006/math" xmlns:v="urn:schemas-microsoft-com:vml" xmlns:wp14="http://schemas.microsoft.com/office/word/2010/wordprocessingDrawing" xmlns:wp="http://schemas.openxmlformats.org/drawingml/2006/wordprocessingDrawing" xmlns:w10="urn:schemas-microsoft-com:office:word" xmlns:w="http://schemas.openxmlformats.org/wordprocessingml/2006/main" xmlns:w14="http://schemas.microsoft.com/office/word/2010/wordml" xmlns:wpg="http://schemas.microsoft.com/office/word/2010/wordprocessingGroup" xmlns:wpi="http://schemas.microsoft.com/office/word/2010/wordprocessingInk" xmlns:wne="http://schemas.microsoft.com/office/word/2006/wordml" xmlns:wps="http://schemas.microsoft.com/office/word/2010/wordprocessingShape" mc:Ignorable="w14 wp14">
-  <w:abstractNum w:abstractNumId="0">
+<w:numbering xmlns:wpc="http://schemas.microsoft.com/office/word/2010/wordprocessingCanvas" xmlns:mc="http://schemas.openxmlformats.org/markup-compatibility/2006" xmlns:o="urn:schemas-microsoft-com:office:office" xmlns:r="http://schemas.openxmlformats.org/officeDocument/2006/relationships" xmlns:m="http://schemas.openxmlformats.org/officeDocument/2006/math" xmlns:v="urn:schemas-microsoft-com:vml" xmlns:wp14="http://schemas.microsoft.com/office/word/2010/wordprocessingDrawing" xmlns:wp="http://schemas.openxmlformats.org/drawingml/2006/wordprocessingDrawing" xmlns:w10="urn:schemas-microsoft-com:office:word" xmlns:w="http://schemas.openxmlformats.org/wordprocessingml/2006/main" xmlns:w14="http://schemas.microsoft.com/office/word/2010/wordml" xmlns:w15="http://schemas.microsoft.com/office/word/2012/wordml" xmlns:wpg="http://schemas.microsoft.com/office/word/2010/wordprocessingGroup" xmlns:wpi="http://schemas.microsoft.com/office/word/2010/wordprocessingInk" xmlns:wne="http://schemas.microsoft.com/office/word/2006/wordml" xmlns:wps="http://schemas.microsoft.com/office/word/2010/wordprocessingShape" mc:Ignorable="w14 w15 wp14">
+  <w:abstractNum w:abstractNumId="0" w15:restartNumberingAfterBreak="0">
     <w:nsid w:val="19EE631C"/>
     <w:multiLevelType w:val="hybridMultilevel"/>
-    <w:tmpl w:val="F9EA3A46"/>
-    <w:lvl w:ilvl="0" w:tplc="0407000F">
-      <w:start w:val="1"/>
-      <w:numFmt w:val="decimal"/>
-      <w:lvlText w:val="%1."/>
+    <w:tmpl w:val="C56C501C"/>
+    <w:lvl w:ilvl="0" w:tplc="04070001">
+      <w:start w:val="1"/>
+      <w:numFmt w:val="bullet"/>
+      <w:lvlText w:val=""/>
       <w:lvlJc w:val="left"/>
       <w:pPr>
         <w:ind w:left="720" w:hanging="360"/>
       </w:pPr>
+      <w:rPr>
+        <w:rFonts w:ascii="Symbol" w:hAnsi="Symbol" w:hint="default"/>
+      </w:rPr>
     </w:lvl>
     <w:lvl w:ilvl="1" w:tplc="04070019">
       <w:start w:val="1"/>
@@ -504,10 +346,10 @@
       </w:pPr>
     </w:lvl>
   </w:abstractNum>
-  <w:abstractNum w:abstractNumId="1">
+  <w:abstractNum w:abstractNumId="1" w15:restartNumberingAfterBreak="0">
     <w:nsid w:val="248F2AF7"/>
     <w:multiLevelType w:val="hybridMultilevel"/>
-    <w:tmpl w:val="72E65546"/>
+    <w:tmpl w:val="DAFCB71A"/>
     <w:lvl w:ilvl="0" w:tplc="04070001">
       <w:start w:val="1"/>
       <w:numFmt w:val="bullet"/>
@@ -617,7 +459,7 @@
       </w:rPr>
     </w:lvl>
   </w:abstractNum>
-  <w:abstractNum w:abstractNumId="2">
+  <w:abstractNum w:abstractNumId="2" w15:restartNumberingAfterBreak="0">
     <w:nsid w:val="33A21BCF"/>
     <w:multiLevelType w:val="hybridMultilevel"/>
     <w:tmpl w:val="F7982B92"/>
@@ -730,7 +572,7 @@
       </w:rPr>
     </w:lvl>
   </w:abstractNum>
-  <w:abstractNum w:abstractNumId="3">
+  <w:abstractNum w:abstractNumId="3" w15:restartNumberingAfterBreak="0">
     <w:nsid w:val="5D4E3AEB"/>
     <w:multiLevelType w:val="hybridMultilevel"/>
     <w:tmpl w:val="2FAA02B0"/>
@@ -843,7 +685,7 @@
       </w:rPr>
     </w:lvl>
   </w:abstractNum>
-  <w:abstractNum w:abstractNumId="4">
+  <w:abstractNum w:abstractNumId="4" w15:restartNumberingAfterBreak="0">
     <w:nsid w:val="63951F11"/>
     <w:multiLevelType w:val="hybridMultilevel"/>
     <w:tmpl w:val="246477E4"/>
@@ -975,7 +817,7 @@
 </file>
 
 <file path=word/styles.xml><?xml version="1.0" encoding="utf-8"?>
-<w:styles xmlns:mc="http://schemas.openxmlformats.org/markup-compatibility/2006" xmlns:r="http://schemas.openxmlformats.org/officeDocument/2006/relationships" xmlns:w="http://schemas.openxmlformats.org/wordprocessingml/2006/main" xmlns:w14="http://schemas.microsoft.com/office/word/2010/wordml" mc:Ignorable="w14">
+<w:styles xmlns:mc="http://schemas.openxmlformats.org/markup-compatibility/2006" xmlns:r="http://schemas.openxmlformats.org/officeDocument/2006/relationships" xmlns:w="http://schemas.openxmlformats.org/wordprocessingml/2006/main" xmlns:w14="http://schemas.microsoft.com/office/word/2010/wordml" xmlns:w15="http://schemas.microsoft.com/office/word/2012/wordml" mc:Ignorable="w14 w15">
   <w:docDefaults>
     <w:rPrDefault>
       <w:rPr>
@@ -991,414 +833,378 @@
       </w:pPr>
     </w:pPrDefault>
   </w:docDefaults>
-  <w:latentStyles w:defLockedState="0" w:defUIPriority="99" w:defSemiHidden="1" w:defUnhideWhenUsed="1" w:defQFormat="0" w:count="267">
-    <w:lsdException w:name="Normal" w:semiHidden="0" w:uiPriority="0" w:unhideWhenUsed="0" w:qFormat="1"/>
-    <w:lsdException w:name="heading 1" w:semiHidden="0" w:uiPriority="9" w:unhideWhenUsed="0" w:qFormat="1"/>
-    <w:lsdException w:name="heading 2" w:uiPriority="9" w:qFormat="1"/>
-    <w:lsdException w:name="heading 3" w:uiPriority="9" w:qFormat="1"/>
-    <w:lsdException w:name="heading 4" w:uiPriority="9" w:qFormat="1"/>
-    <w:lsdException w:name="heading 5" w:uiPriority="9" w:qFormat="1"/>
-    <w:lsdException w:name="heading 6" w:uiPriority="9" w:qFormat="1"/>
-    <w:lsdException w:name="heading 7" w:uiPriority="9" w:qFormat="1"/>
-    <w:lsdException w:name="heading 8" w:uiPriority="9" w:qFormat="1"/>
-    <w:lsdException w:name="heading 9" w:uiPriority="9" w:qFormat="1"/>
-    <w:lsdException w:name="toc 1" w:uiPriority="39"/>
-    <w:lsdException w:name="toc 2" w:uiPriority="39"/>
-    <w:lsdException w:name="toc 3" w:uiPriority="39"/>
-    <w:lsdException w:name="toc 4" w:uiPriority="39"/>
-    <w:lsdException w:name="toc 5" w:uiPriority="39"/>
-    <w:lsdException w:name="toc 6" w:uiPriority="39"/>
-    <w:lsdException w:name="toc 7" w:uiPriority="39"/>
-    <w:lsdException w:name="toc 8" w:uiPriority="39"/>
-    <w:lsdException w:name="toc 9" w:uiPriority="39"/>
-    <w:lsdException w:name="caption" w:uiPriority="35" w:qFormat="1"/>
-    <w:lsdException w:name="Title" w:semiHidden="0" w:uiPriority="10" w:unhideWhenUsed="0" w:qFormat="1"/>
-    <w:lsdException w:name="Default Paragraph Font" w:uiPriority="1"/>
-    <w:lsdException w:name="Subtitle" w:semiHidden="0" w:uiPriority="11" w:unhideWhenUsed="0" w:qFormat="1"/>
-    <w:lsdException w:name="Strong" w:semiHidden="0" w:uiPriority="22" w:unhideWhenUsed="0" w:qFormat="1"/>
-    <w:lsdException w:name="Emphasis" w:semiHidden="0" w:uiPriority="20" w:unhideWhenUsed="0" w:qFormat="1"/>
-    <w:lsdException w:name="Table Grid" w:semiHidden="0" w:uiPriority="39" w:unhideWhenUsed="0"/>
-    <w:lsdException w:name="Placeholder Text" w:unhideWhenUsed="0"/>
-    <w:lsdException w:name="No Spacing" w:semiHidden="0" w:uiPriority="1" w:unhideWhenUsed="0" w:qFormat="1"/>
-    <w:lsdException w:name="Light Shading" w:semiHidden="0" w:uiPriority="60" w:unhideWhenUsed="0"/>
-    <w:lsdException w:name="Light List" w:semiHidden="0" w:uiPriority="61" w:unhideWhenUsed="0"/>
-    <w:lsdException w:name="Light Grid" w:semiHidden="0" w:uiPriority="62" w:unhideWhenUsed="0"/>
-    <w:lsdException w:name="Medium Shading 1" w:semiHidden="0" w:uiPriority="63" w:unhideWhenUsed="0"/>
-    <w:lsdException w:name="Medium Shading 2" w:semiHidden="0" w:uiPriority="64" w:unhideWhenUsed="0"/>
-    <w:lsdException w:name="Medium List 1" w:semiHidden="0" w:uiPriority="65" w:unhideWhenUsed="0"/>
-    <w:lsdException w:name="Medium List 2" w:semiHidden="0" w:uiPriority="66" w:unhideWhenUsed="0"/>
-    <w:lsdException w:name="Medium Grid 1" w:semiHidden="0" w:uiPriority="67" w:unhideWhenUsed="0"/>
-    <w:lsdException w:name="Medium Grid 2" w:semiHidden="0" w:uiPriority="68" w:unhideWhenUsed="0"/>
-    <w:lsdException w:name="Medium Grid 3" w:semiHidden="0" w:uiPriority="69" w:unhideWhenUsed="0"/>
-    <w:lsdException w:name="Dark List" w:semiHidden="0" w:uiPriority="70" w:unhideWhenUsed="0"/>
-    <w:lsdException w:name="Colorful Shading" w:semiHidden="0" w:uiPriority="71" w:unhideWhenUsed="0"/>
-    <w:lsdException w:name="Colorful List" w:semiHidden="0" w:uiPriority="72" w:unhideWhenUsed="0"/>
-    <w:lsdException w:name="Colorful Grid" w:semiHidden="0" w:uiPriority="73" w:unhideWhenUsed="0"/>
-    <w:lsdException w:name="Light Shading Accent 1" w:semiHidden="0" w:uiPriority="60" w:unhideWhenUsed="0"/>
-    <w:lsdException w:name="Light List Accent 1" w:semiHidden="0" w:uiPriority="61" w:unhideWhenUsed="0"/>
-    <w:lsdException w:name="Light Grid Accent 1" w:semiHidden="0" w:uiPriority="62" w:unhideWhenUsed="0"/>
-    <w:lsdException w:name="Medium Shading 1 Accent 1" w:semiHidden="0" w:uiPriority="63" w:unhideWhenUsed="0"/>
-    <w:lsdException w:name="Medium Shading 2 Accent 1" w:semiHidden="0" w:uiPriority="64" w:unhideWhenUsed="0"/>
-    <w:lsdException w:name="Medium List 1 Accent 1" w:semiHidden="0" w:uiPriority="65" w:unhideWhenUsed="0"/>
-    <w:lsdException w:name="Revision" w:unhideWhenUsed="0"/>
-    <w:lsdException w:name="List Paragraph" w:semiHidden="0" w:uiPriority="34" w:unhideWhenUsed="0" w:qFormat="1"/>
-    <w:lsdException w:name="Quote" w:semiHidden="0" w:uiPriority="29" w:unhideWhenUsed="0" w:qFormat="1"/>
-    <w:lsdException w:name="Intense Quote" w:semiHidden="0" w:uiPriority="30" w:unhideWhenUsed="0" w:qFormat="1"/>
-    <w:lsdException w:name="Medium List 2 Accent 1" w:semiHidden="0" w:uiPriority="66" w:unhideWhenUsed="0"/>
-    <w:lsdException w:name="Medium Grid 1 Accent 1" w:semiHidden="0" w:uiPriority="67" w:unhideWhenUsed="0"/>
-    <w:lsdException w:name="Medium Grid 2 Accent 1" w:semiHidden="0" w:uiPriority="68" w:unhideWhenUsed="0"/>
-    <w:lsdException w:name="Medium Grid 3 Accent 1" w:semiHidden="0" w:uiPriority="69" w:unhideWhenUsed="0"/>
-    <w:lsdException w:name="Dark List Accent 1" w:semiHidden="0" w:uiPriority="70" w:unhideWhenUsed="0"/>
-    <w:lsdException w:name="Colorful Shading Accent 1" w:semiHidden="0" w:uiPriority="71" w:unhideWhenUsed="0"/>
-    <w:lsdException w:name="Colorful List Accent 1" w:semiHidden="0" w:uiPriority="72" w:unhideWhenUsed="0"/>
-    <w:lsdException w:name="Colorful Grid Accent 1" w:semiHidden="0" w:uiPriority="73" w:unhideWhenUsed="0"/>
-    <w:lsdException w:name="Light Shading Accent 2" w:semiHidden="0" w:uiPriority="60" w:unhideWhenUsed="0"/>
-    <w:lsdException w:name="Light List Accent 2" w:semiHidden="0" w:uiPriority="61" w:unhideWhenUsed="0"/>
-    <w:lsdException w:name="Light Grid Accent 2" w:semiHidden="0" w:uiPriority="62" w:unhideWhenUsed="0"/>
-    <w:lsdException w:name="Medium Shading 1 Accent 2" w:semiHidden="0" w:uiPriority="63" w:unhideWhenUsed="0"/>
-    <w:lsdException w:name="Medium Shading 2 Accent 2" w:semiHidden="0" w:uiPriority="64" w:unhideWhenUsed="0"/>
-    <w:lsdException w:name="Medium List 1 Accent 2" w:semiHidden="0" w:uiPriority="65" w:unhideWhenUsed="0"/>
-    <w:lsdException w:name="Medium List 2 Accent 2" w:semiHidden="0" w:uiPriority="66" w:unhideWhenUsed="0"/>
-    <w:lsdException w:name="Medium Grid 1 Accent 2" w:semiHidden="0" w:uiPriority="67" w:unhideWhenUsed="0"/>
-    <w:lsdException w:name="Medium Grid 2 Accent 2" w:semiHidden="0" w:uiPriority="68" w:unhideWhenUsed="0"/>
-    <w:lsdException w:name="Medium Grid 3 Accent 2" w:semiHidden="0" w:uiPriority="69" w:unhideWhenUsed="0"/>
-    <w:lsdException w:name="Dark List Accent 2" w:semiHidden="0" w:uiPriority="70" w:unhideWhenUsed="0"/>
-    <w:lsdException w:name="Colorful Shading Accent 2" w:semiHidden="0" w:uiPriority="71" w:unhideWhenUsed="0"/>
-    <w:lsdException w:name="Colorful List Accent 2" w:semiHidden="0" w:uiPriority="72" w:unhideWhenUsed="0"/>
-    <w:lsdException w:name="Colorful Grid Accent 2" w:semiHidden="0" w:uiPriority="73" w:unhideWhenUsed="0"/>
-    <w:lsdException w:name="Light Shading Accent 3" w:semiHidden="0" w:uiPriority="60" w:unhideWhenUsed="0"/>
-    <w:lsdException w:name="Light List Accent 3" w:semiHidden="0" w:uiPriority="61" w:unhideWhenUsed="0"/>
-    <w:lsdException w:name="Light Grid Accent 3" w:semiHidden="0" w:uiPriority="62" w:unhideWhenUsed="0"/>
-    <w:lsdException w:name="Medium Shading 1 Accent 3" w:semiHidden="0" w:uiPriority="63" w:unhideWhenUsed="0"/>
-    <w:lsdException w:name="Medium Shading 2 Accent 3" w:semiHidden="0" w:uiPriority="64" w:unhideWhenUsed="0"/>
-    <w:lsdException w:name="Medium List 1 Accent 3" w:semiHidden="0" w:uiPriority="65" w:unhideWhenUsed="0"/>
-    <w:lsdException w:name="Medium List 2 Accent 3" w:semiHidden="0" w:uiPriority="66" w:unhideWhenUsed="0"/>
-    <w:lsdException w:name="Medium Grid 1 Accent 3" w:semiHidden="0" w:uiPriority="67" w:unhideWhenUsed="0"/>
-    <w:lsdException w:name="Medium Grid 2 Accent 3" w:semiHidden="0" w:uiPriority="68" w:unhideWhenUsed="0"/>
-    <w:lsdException w:name="Medium Grid 3 Accent 3" w:semiHidden="0" w:uiPriority="69" w:unhideWhenUsed="0"/>
-    <w:lsdException w:name="Dark List Accent 3" w:semiHidden="0" w:uiPriority="70" w:unhideWhenUsed="0"/>
-    <w:lsdException w:name="Colorful Shading Accent 3" w:semiHidden="0" w:uiPriority="71" w:unhideWhenUsed="0"/>
-    <w:lsdException w:name="Colorful List Accent 3" w:semiHidden="0" w:uiPriority="72" w:unhideWhenUsed="0"/>
-    <w:lsdException w:name="Colorful Grid Accent 3" w:semiHidden="0" w:uiPriority="73" w:unhideWhenUsed="0"/>
-    <w:lsdException w:name="Light Shading Accent 4" w:semiHidden="0" w:uiPriority="60" w:unhideWhenUsed="0"/>
-    <w:lsdException w:name="Light List Accent 4" w:semiHidden="0" w:uiPriority="61" w:unhideWhenUsed="0"/>
-    <w:lsdException w:name="Light Grid Accent 4" w:semiHidden="0" w:uiPriority="62" w:unhideWhenUsed="0"/>
-    <w:lsdException w:name="Medium Shading 1 Accent 4" w:semiHidden="0" w:uiPriority="63" w:unhideWhenUsed="0"/>
-    <w:lsdException w:name="Medium Shading 2 Accent 4" w:semiHidden="0" w:uiPriority="64" w:unhideWhenUsed="0"/>
-    <w:lsdException w:name="Medium List 1 Accent 4" w:semiHidden="0" w:uiPriority="65" w:unhideWhenUsed="0"/>
-    <w:lsdException w:name="Medium List 2 Accent 4" w:semiHidden="0" w:uiPriority="66" w:unhideWhenUsed="0"/>
-    <w:lsdException w:name="Medium Grid 1 Accent 4" w:semiHidden="0" w:uiPriority="67" w:unhideWhenUsed="0"/>
-    <w:lsdException w:name="Medium Grid 2 Accent 4" w:semiHidden="0" w:uiPriority="68" w:unhideWhenUsed="0"/>
-    <w:lsdException w:name="Medium Grid 3 Accent 4" w:semiHidden="0" w:uiPriority="69" w:unhideWhenUsed="0"/>
-    <w:lsdException w:name="Dark List Accent 4" w:semiHidden="0" w:uiPriority="70" w:unhideWhenUsed="0"/>
-    <w:lsdException w:name="Colorful Shading Accent 4" w:semiHidden="0" w:uiPriority="71" w:unhideWhenUsed="0"/>
-    <w:lsdException w:name="Colorful List Accent 4" w:semiHidden="0" w:uiPriority="72" w:unhideWhenUsed="0"/>
-    <w:lsdException w:name="Colorful Grid Accent 4" w:semiHidden="0" w:uiPriority="73" w:unhideWhenUsed="0"/>
-    <w:lsdException w:name="Light Shading Accent 5" w:semiHidden="0" w:uiPriority="60" w:unhideWhenUsed="0"/>
-    <w:lsdException w:name="Light List Accent 5" w:semiHidden="0" w:uiPriority="61" w:unhideWhenUsed="0"/>
-    <w:lsdException w:name="Light Grid Accent 5" w:semiHidden="0" w:uiPriority="62" w:unhideWhenUsed="0"/>
-    <w:lsdException w:name="Medium Shading 1 Accent 5" w:semiHidden="0" w:uiPriority="63" w:unhideWhenUsed="0"/>
-    <w:lsdException w:name="Medium Shading 2 Accent 5" w:semiHidden="0" w:uiPriority="64" w:unhideWhenUsed="0"/>
-    <w:lsdException w:name="Medium List 1 Accent 5" w:semiHidden="0" w:uiPriority="65" w:unhideWhenUsed="0"/>
-    <w:lsdException w:name="Medium List 2 Accent 5" w:semiHidden="0" w:uiPriority="66" w:unhideWhenUsed="0"/>
-    <w:lsdException w:name="Medium Grid 1 Accent 5" w:semiHidden="0" w:uiPriority="67" w:unhideWhenUsed="0"/>
-    <w:lsdException w:name="Medium Grid 2 Accent 5" w:semiHidden="0" w:uiPriority="68" w:unhideWhenUsed="0"/>
-    <w:lsdException w:name="Medium Grid 3 Accent 5" w:semiHidden="0" w:uiPriority="69" w:unhideWhenUsed="0"/>
-    <w:lsdException w:name="Dark List Accent 5" w:semiHidden="0" w:uiPriority="70" w:unhideWhenUsed="0"/>
-    <w:lsdException w:name="Colorful Shading Accent 5" w:semiHidden="0" w:uiPriority="71" w:unhideWhenUsed="0"/>
-    <w:lsdException w:name="Colorful List Accent 5" w:semiHidden="0" w:uiPriority="72" w:unhideWhenUsed="0"/>
-    <w:lsdException w:name="Colorful Grid Accent 5" w:semiHidden="0" w:uiPriority="73" w:unhideWhenUsed="0"/>
-    <w:lsdException w:name="Light Shading Accent 6" w:semiHidden="0" w:uiPriority="60" w:unhideWhenUsed="0"/>
-    <w:lsdException w:name="Light List Accent 6" w:semiHidden="0" w:uiPriority="61" w:unhideWhenUsed="0"/>
-    <w:lsdException w:name="Light Grid Accent 6" w:semiHidden="0" w:uiPriority="62" w:unhideWhenUsed="0"/>
-    <w:lsdException w:name="Medium Shading 1 Accent 6" w:semiHidden="0" w:uiPriority="63" w:unhideWhenUsed="0"/>
-    <w:lsdException w:name="Medium Shading 2 Accent 6" w:semiHidden="0" w:uiPriority="64" w:unhideWhenUsed="0"/>
-    <w:lsdException w:name="Medium List 1 Accent 6" w:semiHidden="0" w:uiPriority="65" w:unhideWhenUsed="0"/>
-    <w:lsdException w:name="Medium List 2 Accent 6" w:semiHidden="0" w:uiPriority="66" w:unhideWhenUsed="0"/>
-    <w:lsdException w:name="Medium Grid 1 Accent 6" w:semiHidden="0" w:uiPriority="67" w:unhideWhenUsed="0"/>
-    <w:lsdException w:name="Medium Grid 2 Accent 6" w:semiHidden="0" w:uiPriority="68" w:unhideWhenUsed="0"/>
-    <w:lsdException w:name="Medium Grid 3 Accent 6" w:semiHidden="0" w:uiPriority="69" w:unhideWhenUsed="0"/>
-    <w:lsdException w:name="Dark List Accent 6" w:semiHidden="0" w:uiPriority="70" w:unhideWhenUsed="0"/>
-    <w:lsdException w:name="Colorful Shading Accent 6" w:semiHidden="0" w:uiPriority="71" w:unhideWhenUsed="0"/>
-    <w:lsdException w:name="Colorful List Accent 6" w:semiHidden="0" w:uiPriority="72" w:unhideWhenUsed="0"/>
-    <w:lsdException w:name="Colorful Grid Accent 6" w:semiHidden="0" w:uiPriority="73" w:unhideWhenUsed="0"/>
-    <w:lsdException w:name="Subtle Emphasis" w:semiHidden="0" w:uiPriority="19" w:unhideWhenUsed="0" w:qFormat="1"/>
-    <w:lsdException w:name="Intense Emphasis" w:semiHidden="0" w:uiPriority="21" w:unhideWhenUsed="0" w:qFormat="1"/>
-    <w:lsdException w:name="Subtle Reference" w:semiHidden="0" w:uiPriority="31" w:unhideWhenUsed="0" w:qFormat="1"/>
-    <w:lsdException w:name="Intense Reference" w:semiHidden="0" w:uiPriority="32" w:unhideWhenUsed="0" w:qFormat="1"/>
-    <w:lsdException w:name="Book Title" w:semiHidden="0" w:uiPriority="33" w:unhideWhenUsed="0" w:qFormat="1"/>
-    <w:lsdException w:name="Bibliography" w:uiPriority="37"/>
-    <w:lsdException w:name="TOC Heading" w:uiPriority="39" w:qFormat="1"/>
-  </w:latentStyles>
-  <w:style w:type="paragraph" w:default="1" w:styleId="Standard">
-    <w:name w:val="Normal"/>
-    <w:qFormat/>
-  </w:style>
-  <w:style w:type="paragraph" w:styleId="berschrift1">
-    <w:name w:val="heading 1"/>
-    <w:basedOn w:val="Standard"/>
-    <w:next w:val="Standard"/>
-    <w:link w:val="berschrift1Zchn"/>
-    <w:uiPriority w:val="9"/>
-    <w:qFormat/>
-    <w:rsid w:val="00730AE3"/>
-    <w:pPr>
-      <w:keepNext/>
-      <w:keepLines/>
-      <w:spacing w:before="240" w:after="0"/>
-      <w:outlineLvl w:val="0"/>
-    </w:pPr>
-    <w:rPr>
-      <w:rFonts w:asciiTheme="majorHAnsi" w:eastAsiaTheme="majorEastAsia" w:hAnsiTheme="majorHAnsi" w:cstheme="majorBidi"/>
-      <w:color w:val="2E74B5" w:themeColor="accent1" w:themeShade="BF"/>
-      <w:sz w:val="32"/>
-      <w:szCs w:val="32"/>
-    </w:rPr>
-  </w:style>
-  <w:style w:type="paragraph" w:styleId="berschrift2">
-    <w:name w:val="heading 2"/>
-    <w:basedOn w:val="Standard"/>
-    <w:next w:val="Standard"/>
-    <w:link w:val="berschrift2Zchn"/>
-    <w:uiPriority w:val="9"/>
-    <w:unhideWhenUsed/>
-    <w:qFormat/>
-    <w:rsid w:val="00730AE3"/>
-    <w:pPr>
-      <w:keepNext/>
-      <w:keepLines/>
-      <w:spacing w:before="40" w:after="0"/>
-      <w:outlineLvl w:val="1"/>
-    </w:pPr>
-    <w:rPr>
-      <w:rFonts w:asciiTheme="majorHAnsi" w:eastAsiaTheme="majorEastAsia" w:hAnsiTheme="majorHAnsi" w:cstheme="majorBidi"/>
-      <w:color w:val="2E74B5" w:themeColor="accent1" w:themeShade="BF"/>
-      <w:sz w:val="26"/>
-      <w:szCs w:val="26"/>
-    </w:rPr>
-  </w:style>
-  <w:style w:type="character" w:default="1" w:styleId="Absatz-Standardschriftart">
-    <w:name w:val="Default Paragraph Font"/>
-    <w:uiPriority w:val="1"/>
-    <w:semiHidden/>
-    <w:unhideWhenUsed/>
-  </w:style>
-  <w:style w:type="table" w:default="1" w:styleId="NormaleTabelle">
-    <w:name w:val="Normal Table"/>
-    <w:uiPriority w:val="99"/>
-    <w:semiHidden/>
-    <w:unhideWhenUsed/>
-    <w:tblPr>
-      <w:tblInd w:w="0" w:type="dxa"/>
-      <w:tblCellMar>
-        <w:top w:w="0" w:type="dxa"/>
-        <w:left w:w="108" w:type="dxa"/>
-        <w:bottom w:w="0" w:type="dxa"/>
-        <w:right w:w="108" w:type="dxa"/>
-      </w:tblCellMar>
-    </w:tblPr>
-  </w:style>
-  <w:style w:type="numbering" w:default="1" w:styleId="KeineListe">
-    <w:name w:val="No List"/>
-    <w:uiPriority w:val="99"/>
-    <w:semiHidden/>
-    <w:unhideWhenUsed/>
-  </w:style>
-  <w:style w:type="character" w:customStyle="1" w:styleId="berschrift1Zchn">
-    <w:name w:val="Überschrift 1 Zchn"/>
-    <w:basedOn w:val="Absatz-Standardschriftart"/>
-    <w:link w:val="berschrift1"/>
-    <w:uiPriority w:val="9"/>
-    <w:rsid w:val="00730AE3"/>
-    <w:rPr>
-      <w:rFonts w:asciiTheme="majorHAnsi" w:eastAsiaTheme="majorEastAsia" w:hAnsiTheme="majorHAnsi" w:cstheme="majorBidi"/>
-      <w:color w:val="2E74B5" w:themeColor="accent1" w:themeShade="BF"/>
-      <w:sz w:val="32"/>
-      <w:szCs w:val="32"/>
-    </w:rPr>
-  </w:style>
-  <w:style w:type="character" w:customStyle="1" w:styleId="berschrift2Zchn">
-    <w:name w:val="Überschrift 2 Zchn"/>
-    <w:basedOn w:val="Absatz-Standardschriftart"/>
-    <w:link w:val="berschrift2"/>
-    <w:uiPriority w:val="9"/>
-    <w:rsid w:val="00730AE3"/>
-    <w:rPr>
-      <w:rFonts w:asciiTheme="majorHAnsi" w:eastAsiaTheme="majorEastAsia" w:hAnsiTheme="majorHAnsi" w:cstheme="majorBidi"/>
-      <w:color w:val="2E74B5" w:themeColor="accent1" w:themeShade="BF"/>
-      <w:sz w:val="26"/>
-      <w:szCs w:val="26"/>
-    </w:rPr>
-  </w:style>
-  <w:style w:type="paragraph" w:styleId="Listenabsatz">
-    <w:name w:val="List Paragraph"/>
-    <w:basedOn w:val="Standard"/>
-    <w:uiPriority w:val="34"/>
-    <w:qFormat/>
-    <w:rsid w:val="00730AE3"/>
-    <w:pPr>
-      <w:ind w:left="720"/>
-      <w:contextualSpacing/>
-    </w:pPr>
-  </w:style>
-</w:styles>
-</file>
-
-<file path=word/stylesWithEffects.xml><?xml version="1.0" encoding="utf-8"?>
-<w:styles xmlns:wpc="http://schemas.microsoft.com/office/word/2010/wordprocessingCanvas" xmlns:mc="http://schemas.openxmlformats.org/markup-compatibility/2006" xmlns:o="urn:schemas-microsoft-com:office:office" xmlns:r="http://schemas.openxmlformats.org/officeDocument/2006/relationships" xmlns:m="http://schemas.openxmlformats.org/officeDocument/2006/math" xmlns:v="urn:schemas-microsoft-com:vml" xmlns:wp14="http://schemas.microsoft.com/office/word/2010/wordprocessingDrawing" xmlns:wp="http://schemas.openxmlformats.org/drawingml/2006/wordprocessingDrawing" xmlns:w10="urn:schemas-microsoft-com:office:word" xmlns:w="http://schemas.openxmlformats.org/wordprocessingml/2006/main" xmlns:w14="http://schemas.microsoft.com/office/word/2010/wordml" xmlns:wpg="http://schemas.microsoft.com/office/word/2010/wordprocessingGroup" xmlns:wpi="http://schemas.microsoft.com/office/word/2010/wordprocessingInk" xmlns:wne="http://schemas.microsoft.com/office/word/2006/wordml" xmlns:wps="http://schemas.microsoft.com/office/word/2010/wordprocessingShape" mc:Ignorable="w14 wp14">
-  <w:docDefaults>
-    <w:rPrDefault>
-      <w:rPr>
-        <w:rFonts w:asciiTheme="minorHAnsi" w:eastAsiaTheme="minorHAnsi" w:hAnsiTheme="minorHAnsi" w:cstheme="minorBidi"/>
-        <w:sz w:val="22"/>
-        <w:szCs w:val="22"/>
-        <w:lang w:val="de-DE" w:eastAsia="en-US" w:bidi="ar-SA"/>
-      </w:rPr>
-    </w:rPrDefault>
-    <w:pPrDefault>
-      <w:pPr>
-        <w:spacing w:after="160" w:line="259" w:lineRule="auto"/>
-      </w:pPr>
-    </w:pPrDefault>
-  </w:docDefaults>
-  <w:latentStyles w:defLockedState="0" w:defUIPriority="99" w:defSemiHidden="1" w:defUnhideWhenUsed="1" w:defQFormat="0" w:count="267">
-    <w:lsdException w:name="Normal" w:semiHidden="0" w:uiPriority="0" w:unhideWhenUsed="0" w:qFormat="1"/>
-    <w:lsdException w:name="heading 1" w:semiHidden="0" w:uiPriority="9" w:unhideWhenUsed="0" w:qFormat="1"/>
-    <w:lsdException w:name="heading 2" w:uiPriority="9" w:qFormat="1"/>
-    <w:lsdException w:name="heading 3" w:uiPriority="9" w:qFormat="1"/>
-    <w:lsdException w:name="heading 4" w:uiPriority="9" w:qFormat="1"/>
-    <w:lsdException w:name="heading 5" w:uiPriority="9" w:qFormat="1"/>
-    <w:lsdException w:name="heading 6" w:uiPriority="9" w:qFormat="1"/>
-    <w:lsdException w:name="heading 7" w:uiPriority="9" w:qFormat="1"/>
-    <w:lsdException w:name="heading 8" w:uiPriority="9" w:qFormat="1"/>
-    <w:lsdException w:name="heading 9" w:uiPriority="9" w:qFormat="1"/>
-    <w:lsdException w:name="toc 1" w:uiPriority="39"/>
-    <w:lsdException w:name="toc 2" w:uiPriority="39"/>
-    <w:lsdException w:name="toc 3" w:uiPriority="39"/>
-    <w:lsdException w:name="toc 4" w:uiPriority="39"/>
-    <w:lsdException w:name="toc 5" w:uiPriority="39"/>
-    <w:lsdException w:name="toc 6" w:uiPriority="39"/>
-    <w:lsdException w:name="toc 7" w:uiPriority="39"/>
-    <w:lsdException w:name="toc 8" w:uiPriority="39"/>
-    <w:lsdException w:name="toc 9" w:uiPriority="39"/>
-    <w:lsdException w:name="caption" w:uiPriority="35" w:qFormat="1"/>
-    <w:lsdException w:name="Title" w:semiHidden="0" w:uiPriority="10" w:unhideWhenUsed="0" w:qFormat="1"/>
-    <w:lsdException w:name="Default Paragraph Font" w:uiPriority="1"/>
-    <w:lsdException w:name="Subtitle" w:semiHidden="0" w:uiPriority="11" w:unhideWhenUsed="0" w:qFormat="1"/>
-    <w:lsdException w:name="Strong" w:semiHidden="0" w:uiPriority="22" w:unhideWhenUsed="0" w:qFormat="1"/>
-    <w:lsdException w:name="Emphasis" w:semiHidden="0" w:uiPriority="20" w:unhideWhenUsed="0" w:qFormat="1"/>
-    <w:lsdException w:name="Table Grid" w:semiHidden="0" w:uiPriority="39" w:unhideWhenUsed="0"/>
-    <w:lsdException w:name="Placeholder Text" w:unhideWhenUsed="0"/>
-    <w:lsdException w:name="No Spacing" w:semiHidden="0" w:uiPriority="1" w:unhideWhenUsed="0" w:qFormat="1"/>
-    <w:lsdException w:name="Light Shading" w:semiHidden="0" w:uiPriority="60" w:unhideWhenUsed="0"/>
-    <w:lsdException w:name="Light List" w:semiHidden="0" w:uiPriority="61" w:unhideWhenUsed="0"/>
-    <w:lsdException w:name="Light Grid" w:semiHidden="0" w:uiPriority="62" w:unhideWhenUsed="0"/>
-    <w:lsdException w:name="Medium Shading 1" w:semiHidden="0" w:uiPriority="63" w:unhideWhenUsed="0"/>
-    <w:lsdException w:name="Medium Shading 2" w:semiHidden="0" w:uiPriority="64" w:unhideWhenUsed="0"/>
-    <w:lsdException w:name="Medium List 1" w:semiHidden="0" w:uiPriority="65" w:unhideWhenUsed="0"/>
-    <w:lsdException w:name="Medium List 2" w:semiHidden="0" w:uiPriority="66" w:unhideWhenUsed="0"/>
-    <w:lsdException w:name="Medium Grid 1" w:semiHidden="0" w:uiPriority="67" w:unhideWhenUsed="0"/>
-    <w:lsdException w:name="Medium Grid 2" w:semiHidden="0" w:uiPriority="68" w:unhideWhenUsed="0"/>
-    <w:lsdException w:name="Medium Grid 3" w:semiHidden="0" w:uiPriority="69" w:unhideWhenUsed="0"/>
-    <w:lsdException w:name="Dark List" w:semiHidden="0" w:uiPriority="70" w:unhideWhenUsed="0"/>
-    <w:lsdException w:name="Colorful Shading" w:semiHidden="0" w:uiPriority="71" w:unhideWhenUsed="0"/>
-    <w:lsdException w:name="Colorful List" w:semiHidden="0" w:uiPriority="72" w:unhideWhenUsed="0"/>
-    <w:lsdException w:name="Colorful Grid" w:semiHidden="0" w:uiPriority="73" w:unhideWhenUsed="0"/>
-    <w:lsdException w:name="Light Shading Accent 1" w:semiHidden="0" w:uiPriority="60" w:unhideWhenUsed="0"/>
-    <w:lsdException w:name="Light List Accent 1" w:semiHidden="0" w:uiPriority="61" w:unhideWhenUsed="0"/>
-    <w:lsdException w:name="Light Grid Accent 1" w:semiHidden="0" w:uiPriority="62" w:unhideWhenUsed="0"/>
-    <w:lsdException w:name="Medium Shading 1 Accent 1" w:semiHidden="0" w:uiPriority="63" w:unhideWhenUsed="0"/>
-    <w:lsdException w:name="Medium Shading 2 Accent 1" w:semiHidden="0" w:uiPriority="64" w:unhideWhenUsed="0"/>
-    <w:lsdException w:name="Medium List 1 Accent 1" w:semiHidden="0" w:uiPriority="65" w:unhideWhenUsed="0"/>
-    <w:lsdException w:name="Revision" w:unhideWhenUsed="0"/>
-    <w:lsdException w:name="List Paragraph" w:semiHidden="0" w:uiPriority="34" w:unhideWhenUsed="0" w:qFormat="1"/>
-    <w:lsdException w:name="Quote" w:semiHidden="0" w:uiPriority="29" w:unhideWhenUsed="0" w:qFormat="1"/>
-    <w:lsdException w:name="Intense Quote" w:semiHidden="0" w:uiPriority="30" w:unhideWhenUsed="0" w:qFormat="1"/>
-    <w:lsdException w:name="Medium List 2 Accent 1" w:semiHidden="0" w:uiPriority="66" w:unhideWhenUsed="0"/>
-    <w:lsdException w:name="Medium Grid 1 Accent 1" w:semiHidden="0" w:uiPriority="67" w:unhideWhenUsed="0"/>
-    <w:lsdException w:name="Medium Grid 2 Accent 1" w:semiHidden="0" w:uiPriority="68" w:unhideWhenUsed="0"/>
-    <w:lsdException w:name="Medium Grid 3 Accent 1" w:semiHidden="0" w:uiPriority="69" w:unhideWhenUsed="0"/>
-    <w:lsdException w:name="Dark List Accent 1" w:semiHidden="0" w:uiPriority="70" w:unhideWhenUsed="0"/>
-    <w:lsdException w:name="Colorful Shading Accent 1" w:semiHidden="0" w:uiPriority="71" w:unhideWhenUsed="0"/>
-    <w:lsdException w:name="Colorful List Accent 1" w:semiHidden="0" w:uiPriority="72" w:unhideWhenUsed="0"/>
-    <w:lsdException w:name="Colorful Grid Accent 1" w:semiHidden="0" w:uiPriority="73" w:unhideWhenUsed="0"/>
-    <w:lsdException w:name="Light Shading Accent 2" w:semiHidden="0" w:uiPriority="60" w:unhideWhenUsed="0"/>
-    <w:lsdException w:name="Light List Accent 2" w:semiHidden="0" w:uiPriority="61" w:unhideWhenUsed="0"/>
-    <w:lsdException w:name="Light Grid Accent 2" w:semiHidden="0" w:uiPriority="62" w:unhideWhenUsed="0"/>
-    <w:lsdException w:name="Medium Shading 1 Accent 2" w:semiHidden="0" w:uiPriority="63" w:unhideWhenUsed="0"/>
-    <w:lsdException w:name="Medium Shading 2 Accent 2" w:semiHidden="0" w:uiPriority="64" w:unhideWhenUsed="0"/>
-    <w:lsdException w:name="Medium List 1 Accent 2" w:semiHidden="0" w:uiPriority="65" w:unhideWhenUsed="0"/>
-    <w:lsdException w:name="Medium List 2 Accent 2" w:semiHidden="0" w:uiPriority="66" w:unhideWhenUsed="0"/>
-    <w:lsdException w:name="Medium Grid 1 Accent 2" w:semiHidden="0" w:uiPriority="67" w:unhideWhenUsed="0"/>
-    <w:lsdException w:name="Medium Grid 2 Accent 2" w:semiHidden="0" w:uiPriority="68" w:unhideWhenUsed="0"/>
-    <w:lsdException w:name="Medium Grid 3 Accent 2" w:semiHidden="0" w:uiPriority="69" w:unhideWhenUsed="0"/>
-    <w:lsdException w:name="Dark List Accent 2" w:semiHidden="0" w:uiPriority="70" w:unhideWhenUsed="0"/>
-    <w:lsdException w:name="Colorful Shading Accent 2" w:semiHidden="0" w:uiPriority="71" w:unhideWhenUsed="0"/>
-    <w:lsdException w:name="Colorful List Accent 2" w:semiHidden="0" w:uiPriority="72" w:unhideWhenUsed="0"/>
-    <w:lsdException w:name="Colorful Grid Accent 2" w:semiHidden="0" w:uiPriority="73" w:unhideWhenUsed="0"/>
-    <w:lsdException w:name="Light Shading Accent 3" w:semiHidden="0" w:uiPriority="60" w:unhideWhenUsed="0"/>
-    <w:lsdException w:name="Light List Accent 3" w:semiHidden="0" w:uiPriority="61" w:unhideWhenUsed="0"/>
-    <w:lsdException w:name="Light Grid Accent 3" w:semiHidden="0" w:uiPriority="62" w:unhideWhenUsed="0"/>
-    <w:lsdException w:name="Medium Shading 1 Accent 3" w:semiHidden="0" w:uiPriority="63" w:unhideWhenUsed="0"/>
-    <w:lsdException w:name="Medium Shading 2 Accent 3" w:semiHidden="0" w:uiPriority="64" w:unhideWhenUsed="0"/>
-    <w:lsdException w:name="Medium List 1 Accent 3" w:semiHidden="0" w:uiPriority="65" w:unhideWhenUsed="0"/>
-    <w:lsdException w:name="Medium List 2 Accent 3" w:semiHidden="0" w:uiPriority="66" w:unhideWhenUsed="0"/>
-    <w:lsdException w:name="Medium Grid 1 Accent 3" w:semiHidden="0" w:uiPriority="67" w:unhideWhenUsed="0"/>
-    <w:lsdException w:name="Medium Grid 2 Accent 3" w:semiHidden="0" w:uiPriority="68" w:unhideWhenUsed="0"/>
-    <w:lsdException w:name="Medium Grid 3 Accent 3" w:semiHidden="0" w:uiPriority="69" w:unhideWhenUsed="0"/>
-    <w:lsdException w:name="Dark List Accent 3" w:semiHidden="0" w:uiPriority="70" w:unhideWhenUsed="0"/>
-    <w:lsdException w:name="Colorful Shading Accent 3" w:semiHidden="0" w:uiPriority="71" w:unhideWhenUsed="0"/>
-    <w:lsdException w:name="Colorful List Accent 3" w:semiHidden="0" w:uiPriority="72" w:unhideWhenUsed="0"/>
-    <w:lsdException w:name="Colorful Grid Accent 3" w:semiHidden="0" w:uiPriority="73" w:unhideWhenUsed="0"/>
-    <w:lsdException w:name="Light Shading Accent 4" w:semiHidden="0" w:uiPriority="60" w:unhideWhenUsed="0"/>
-    <w:lsdException w:name="Light List Accent 4" w:semiHidden="0" w:uiPriority="61" w:unhideWhenUsed="0"/>
-    <w:lsdException w:name="Light Grid Accent 4" w:semiHidden="0" w:uiPriority="62" w:unhideWhenUsed="0"/>
-    <w:lsdException w:name="Medium Shading 1 Accent 4" w:semiHidden="0" w:uiPriority="63" w:unhideWhenUsed="0"/>
-    <w:lsdException w:name="Medium Shading 2 Accent 4" w:semiHidden="0" w:uiPriority="64" w:unhideWhenUsed="0"/>
-    <w:lsdException w:name="Medium List 1 Accent 4" w:semiHidden="0" w:uiPriority="65" w:unhideWhenUsed="0"/>
-    <w:lsdException w:name="Medium List 2 Accent 4" w:semiHidden="0" w:uiPriority="66" w:unhideWhenUsed="0"/>
-    <w:lsdException w:name="Medium Grid 1 Accent 4" w:semiHidden="0" w:uiPriority="67" w:unhideWhenUsed="0"/>
-    <w:lsdException w:name="Medium Grid 2 Accent 4" w:semiHidden="0" w:uiPriority="68" w:unhideWhenUsed="0"/>
-    <w:lsdException w:name="Medium Grid 3 Accent 4" w:semiHidden="0" w:uiPriority="69" w:unhideWhenUsed="0"/>
-    <w:lsdException w:name="Dark List Accent 4" w:semiHidden="0" w:uiPriority="70" w:unhideWhenUsed="0"/>
-    <w:lsdException w:name="Colorful Shading Accent 4" w:semiHidden="0" w:uiPriority="71" w:unhideWhenUsed="0"/>
-    <w:lsdException w:name="Colorful List Accent 4" w:semiHidden="0" w:uiPriority="72" w:unhideWhenUsed="0"/>
-    <w:lsdException w:name="Colorful Grid Accent 4" w:semiHidden="0" w:uiPriority="73" w:unhideWhenUsed="0"/>
-    <w:lsdException w:name="Light Shading Accent 5" w:semiHidden="0" w:uiPriority="60" w:unhideWhenUsed="0"/>
-    <w:lsdException w:name="Light List Accent 5" w:semiHidden="0" w:uiPriority="61" w:unhideWhenUsed="0"/>
-    <w:lsdException w:name="Light Grid Accent 5" w:semiHidden="0" w:uiPriority="62" w:unhideWhenUsed="0"/>
-    <w:lsdException w:name="Medium Shading 1 Accent 5" w:semiHidden="0" w:uiPriority="63" w:unhideWhenUsed="0"/>
-    <w:lsdException w:name="Medium Shading 2 Accent 5" w:semiHidden="0" w:uiPriority="64" w:unhideWhenUsed="0"/>
-    <w:lsdException w:name="Medium List 1 Accent 5" w:semiHidden="0" w:uiPriority="65" w:unhideWhenUsed="0"/>
-    <w:lsdException w:name="Medium List 2 Accent 5" w:semiHidden="0" w:uiPriority="66" w:unhideWhenUsed="0"/>
-    <w:lsdException w:name="Medium Grid 1 Accent 5" w:semiHidden="0" w:uiPriority="67" w:unhideWhenUsed="0"/>
-    <w:lsdException w:name="Medium Grid 2 Accent 5" w:semiHidden="0" w:uiPriority="68" w:unhideWhenUsed="0"/>
-    <w:lsdException w:name="Medium Grid 3 Accent 5" w:semiHidden="0" w:uiPriority="69" w:unhideWhenUsed="0"/>
-    <w:lsdException w:name="Dark List Accent 5" w:semiHidden="0" w:uiPriority="70" w:unhideWhenUsed="0"/>
-    <w:lsdException w:name="Colorful Shading Accent 5" w:semiHidden="0" w:uiPriority="71" w:unhideWhenUsed="0"/>
-    <w:lsdException w:name="Colorful List Accent 5" w:semiHidden="0" w:uiPriority="72" w:unhideWhenUsed="0"/>
-    <w:lsdException w:name="Colorful Grid Accent 5" w:semiHidden="0" w:uiPriority="73" w:unhideWhenUsed="0"/>
-    <w:lsdException w:name="Light Shading Accent 6" w:semiHidden="0" w:uiPriority="60" w:unhideWhenUsed="0"/>
-    <w:lsdException w:name="Light List Accent 6" w:semiHidden="0" w:uiPriority="61" w:unhideWhenUsed="0"/>
-    <w:lsdException w:name="Light Grid Accent 6" w:semiHidden="0" w:uiPriority="62" w:unhideWhenUsed="0"/>
-    <w:lsdException w:name="Medium Shading 1 Accent 6" w:semiHidden="0" w:uiPriority="63" w:unhideWhenUsed="0"/>
-    <w:lsdException w:name="Medium Shading 2 Accent 6" w:semiHidden="0" w:uiPriority="64" w:unhideWhenUsed="0"/>
-    <w:lsdException w:name="Medium List 1 Accent 6" w:semiHidden="0" w:uiPriority="65" w:unhideWhenUsed="0"/>
-    <w:lsdException w:name="Medium List 2 Accent 6" w:semiHidden="0" w:uiPriority="66" w:unhideWhenUsed="0"/>
-    <w:lsdException w:name="Medium Grid 1 Accent 6" w:semiHidden="0" w:uiPriority="67" w:unhideWhenUsed="0"/>
-    <w:lsdException w:name="Medium Grid 2 Accent 6" w:semiHidden="0" w:uiPriority="68" w:unhideWhenUsed="0"/>
-    <w:lsdException w:name="Medium Grid 3 Accent 6" w:semiHidden="0" w:uiPriority="69" w:unhideWhenUsed="0"/>
-    <w:lsdException w:name="Dark List Accent 6" w:semiHidden="0" w:uiPriority="70" w:unhideWhenUsed="0"/>
-    <w:lsdException w:name="Colorful Shading Accent 6" w:semiHidden="0" w:uiPriority="71" w:unhideWhenUsed="0"/>
-    <w:lsdException w:name="Colorful List Accent 6" w:semiHidden="0" w:uiPriority="72" w:unhideWhenUsed="0"/>
-    <w:lsdException w:name="Colorful Grid Accent 6" w:semiHidden="0" w:uiPriority="73" w:unhideWhenUsed="0"/>
-    <w:lsdException w:name="Subtle Emphasis" w:semiHidden="0" w:uiPriority="19" w:unhideWhenUsed="0" w:qFormat="1"/>
-    <w:lsdException w:name="Intense Emphasis" w:semiHidden="0" w:uiPriority="21" w:unhideWhenUsed="0" w:qFormat="1"/>
-    <w:lsdException w:name="Subtle Reference" w:semiHidden="0" w:uiPriority="31" w:unhideWhenUsed="0" w:qFormat="1"/>
-    <w:lsdException w:name="Intense Reference" w:semiHidden="0" w:uiPriority="32" w:unhideWhenUsed="0" w:qFormat="1"/>
-    <w:lsdException w:name="Book Title" w:semiHidden="0" w:uiPriority="33" w:unhideWhenUsed="0" w:qFormat="1"/>
-    <w:lsdException w:name="Bibliography" w:uiPriority="37"/>
-    <w:lsdException w:name="TOC Heading" w:uiPriority="39" w:qFormat="1"/>
+  <w:latentStyles w:defLockedState="0" w:defUIPriority="99" w:defSemiHidden="0" w:defUnhideWhenUsed="0" w:defQFormat="0" w:count="371">
+    <w:lsdException w:name="Normal" w:uiPriority="0" w:qFormat="1"/>
+    <w:lsdException w:name="heading 1" w:uiPriority="9" w:qFormat="1"/>
+    <w:lsdException w:name="heading 2" w:semiHidden="1" w:uiPriority="9" w:unhideWhenUsed="1" w:qFormat="1"/>
+    <w:lsdException w:name="heading 3" w:semiHidden="1" w:uiPriority="9" w:unhideWhenUsed="1" w:qFormat="1"/>
+    <w:lsdException w:name="heading 4" w:semiHidden="1" w:uiPriority="9" w:unhideWhenUsed="1" w:qFormat="1"/>
+    <w:lsdException w:name="heading 5" w:semiHidden="1" w:uiPriority="9" w:unhideWhenUsed="1" w:qFormat="1"/>
+    <w:lsdException w:name="heading 6" w:semiHidden="1" w:uiPriority="9" w:unhideWhenUsed="1" w:qFormat="1"/>
+    <w:lsdException w:name="heading 7" w:semiHidden="1" w:uiPriority="9" w:unhideWhenUsed="1" w:qFormat="1"/>
+    <w:lsdException w:name="heading 8" w:semiHidden="1" w:uiPriority="9" w:unhideWhenUsed="1" w:qFormat="1"/>
+    <w:lsdException w:name="heading 9" w:semiHidden="1" w:uiPriority="9" w:unhideWhenUsed="1" w:qFormat="1"/>
+    <w:lsdException w:name="index 1" w:semiHidden="1" w:unhideWhenUsed="1"/>
+    <w:lsdException w:name="index 2" w:semiHidden="1" w:unhideWhenUsed="1"/>
+    <w:lsdException w:name="index 3" w:semiHidden="1" w:unhideWhenUsed="1"/>
+    <w:lsdException w:name="index 4" w:semiHidden="1" w:unhideWhenUsed="1"/>
+    <w:lsdException w:name="index 5" w:semiHidden="1" w:unhideWhenUsed="1"/>
+    <w:lsdException w:name="index 6" w:semiHidden="1" w:unhideWhenUsed="1"/>
+    <w:lsdException w:name="index 7" w:semiHidden="1" w:unhideWhenUsed="1"/>
+    <w:lsdException w:name="index 8" w:semiHidden="1" w:unhideWhenUsed="1"/>
+    <w:lsdException w:name="index 9" w:semiHidden="1" w:unhideWhenUsed="1"/>
+    <w:lsdException w:name="toc 1" w:semiHidden="1" w:uiPriority="39" w:unhideWhenUsed="1"/>
+    <w:lsdException w:name="toc 2" w:semiHidden="1" w:uiPriority="39" w:unhideWhenUsed="1"/>
+    <w:lsdException w:name="toc 3" w:semiHidden="1" w:uiPriority="39" w:unhideWhenUsed="1"/>
+    <w:lsdException w:name="toc 4" w:semiHidden="1" w:uiPriority="39" w:unhideWhenUsed="1"/>
+    <w:lsdException w:name="toc 5" w:semiHidden="1" w:uiPriority="39" w:unhideWhenUsed="1"/>
+    <w:lsdException w:name="toc 6" w:semiHidden="1" w:uiPriority="39" w:unhideWhenUsed="1"/>
+    <w:lsdException w:name="toc 7" w:semiHidden="1" w:uiPriority="39" w:unhideWhenUsed="1"/>
+    <w:lsdException w:name="toc 8" w:semiHidden="1" w:uiPriority="39" w:unhideWhenUsed="1"/>
+    <w:lsdException w:name="toc 9" w:semiHidden="1" w:uiPriority="39" w:unhideWhenUsed="1"/>
+    <w:lsdException w:name="Normal Indent" w:semiHidden="1" w:unhideWhenUsed="1"/>
+    <w:lsdException w:name="footnote text" w:semiHidden="1" w:unhideWhenUsed="1"/>
+    <w:lsdException w:name="annotation text" w:semiHidden="1" w:unhideWhenUsed="1"/>
+    <w:lsdException w:name="header" w:semiHidden="1" w:unhideWhenUsed="1"/>
+    <w:lsdException w:name="footer" w:semiHidden="1" w:unhideWhenUsed="1"/>
+    <w:lsdException w:name="index heading" w:semiHidden="1" w:unhideWhenUsed="1"/>
+    <w:lsdException w:name="caption" w:semiHidden="1" w:uiPriority="35" w:unhideWhenUsed="1" w:qFormat="1"/>
+    <w:lsdException w:name="table of figures" w:semiHidden="1" w:unhideWhenUsed="1"/>
+    <w:lsdException w:name="envelope address" w:semiHidden="1" w:unhideWhenUsed="1"/>
+    <w:lsdException w:name="envelope return" w:semiHidden="1" w:unhideWhenUsed="1"/>
+    <w:lsdException w:name="footnote reference" w:semiHidden="1" w:unhideWhenUsed="1"/>
+    <w:lsdException w:name="annotation reference" w:semiHidden="1" w:unhideWhenUsed="1"/>
+    <w:lsdException w:name="line number" w:semiHidden="1" w:unhideWhenUsed="1"/>
+    <w:lsdException w:name="page number" w:semiHidden="1" w:unhideWhenUsed="1"/>
+    <w:lsdException w:name="endnote reference" w:semiHidden="1" w:unhideWhenUsed="1"/>
+    <w:lsdException w:name="endnote text" w:semiHidden="1" w:unhideWhenUsed="1"/>
+    <w:lsdException w:name="table of authorities" w:semiHidden="1" w:unhideWhenUsed="1"/>
+    <w:lsdException w:name="macro" w:semiHidden="1" w:unhideWhenUsed="1"/>
+    <w:lsdException w:name="toa heading" w:semiHidden="1" w:unhideWhenUsed="1"/>
+    <w:lsdException w:name="List" w:semiHidden="1" w:unhideWhenUsed="1"/>
+    <w:lsdException w:name="List Bullet" w:semiHidden="1" w:unhideWhenUsed="1"/>
+    <w:lsdException w:name="List Number" w:semiHidden="1" w:unhideWhenUsed="1"/>
+    <w:lsdException w:name="List 2" w:semiHidden="1" w:unhideWhenUsed="1"/>
+    <w:lsdException w:name="List 3" w:semiHidden="1" w:unhideWhenUsed="1"/>
+    <w:lsdException w:name="List 4" w:semiHidden="1" w:unhideWhenUsed="1"/>
+    <w:lsdException w:name="List 5" w:semiHidden="1" w:unhideWhenUsed="1"/>
+    <w:lsdException w:name="List Bullet 2" w:semiHidden="1" w:unhideWhenUsed="1"/>
+    <w:lsdException w:name="List Bullet 3" w:semiHidden="1" w:unhideWhenUsed="1"/>
+    <w:lsdException w:name="List Bullet 4" w:semiHidden="1" w:unhideWhenUsed="1"/>
+    <w:lsdException w:name="List Bullet 5" w:semiHidden="1" w:unhideWhenUsed="1"/>
+    <w:lsdException w:name="List Number 2" w:semiHidden="1" w:unhideWhenUsed="1"/>
+    <w:lsdException w:name="List Number 3" w:semiHidden="1" w:unhideWhenUsed="1"/>
+    <w:lsdException w:name="List Number 4" w:semiHidden="1" w:unhideWhenUsed="1"/>
+    <w:lsdException w:name="List Number 5" w:semiHidden="1" w:unhideWhenUsed="1"/>
+    <w:lsdException w:name="Title" w:uiPriority="10" w:qFormat="1"/>
+    <w:lsdException w:name="Closing" w:semiHidden="1" w:unhideWhenUsed="1"/>
+    <w:lsdException w:name="Signature" w:semiHidden="1" w:unhideWhenUsed="1"/>
+    <w:lsdException w:name="Default Paragraph Font" w:semiHidden="1" w:uiPriority="1" w:unhideWhenUsed="1"/>
+    <w:lsdException w:name="Body Text" w:semiHidden="1" w:unhideWhenUsed="1"/>
+    <w:lsdException w:name="Body Text Indent" w:semiHidden="1" w:unhideWhenUsed="1"/>
+    <w:lsdException w:name="List Continue" w:semiHidden="1" w:unhideWhenUsed="1"/>
+    <w:lsdException w:name="List Continue 2" w:semiHidden="1" w:unhideWhenUsed="1"/>
+    <w:lsdException w:name="List Continue 3" w:semiHidden="1" w:unhideWhenUsed="1"/>
+    <w:lsdException w:name="List Continue 4" w:semiHidden="1" w:unhideWhenUsed="1"/>
+    <w:lsdException w:name="List Continue 5" w:semiHidden="1" w:unhideWhenUsed="1"/>
+    <w:lsdException w:name="Message Header" w:semiHidden="1" w:unhideWhenUsed="1"/>
+    <w:lsdException w:name="Subtitle" w:uiPriority="11" w:qFormat="1"/>
+    <w:lsdException w:name="Salutation" w:semiHidden="1" w:unhideWhenUsed="1"/>
+    <w:lsdException w:name="Date" w:semiHidden="1" w:unhideWhenUsed="1"/>
+    <w:lsdException w:name="Body Text First Indent" w:semiHidden="1" w:unhideWhenUsed="1"/>
+    <w:lsdException w:name="Body Text First Indent 2" w:semiHidden="1" w:unhideWhenUsed="1"/>
+    <w:lsdException w:name="Note Heading" w:semiHidden="1" w:unhideWhenUsed="1"/>
+    <w:lsdException w:name="Body Text 2" w:semiHidden="1" w:unhideWhenUsed="1"/>
+    <w:lsdException w:name="Body Text 3" w:semiHidden="1" w:unhideWhenUsed="1"/>
+    <w:lsdException w:name="Body Text Indent 2" w:semiHidden="1" w:unhideWhenUsed="1"/>
+    <w:lsdException w:name="Body Text Indent 3" w:semiHidden="1" w:unhideWhenUsed="1"/>
+    <w:lsdException w:name="Block Text" w:semiHidden="1" w:unhideWhenUsed="1"/>
+    <w:lsdException w:name="Hyperlink" w:semiHidden="1" w:unhideWhenUsed="1"/>
+    <w:lsdException w:name="FollowedHyperlink" w:semiHidden="1" w:unhideWhenUsed="1"/>
+    <w:lsdException w:name="Strong" w:uiPriority="22" w:qFormat="1"/>
+    <w:lsdException w:name="Emphasis" w:uiPriority="20" w:qFormat="1"/>
+    <w:lsdException w:name="Document Map" w:semiHidden="1" w:unhideWhenUsed="1"/>
+    <w:lsdException w:name="Plain Text" w:semiHidden="1" w:unhideWhenUsed="1"/>
+    <w:lsdException w:name="E-mail Signature" w:semiHidden="1" w:unhideWhenUsed="1"/>
+    <w:lsdException w:name="HTML Top of Form" w:semiHidden="1" w:unhideWhenUsed="1"/>
+    <w:lsdException w:name="HTML Bottom of Form" w:semiHidden="1" w:unhideWhenUsed="1"/>
+    <w:lsdException w:name="Normal (Web)" w:semiHidden="1" w:unhideWhenUsed="1"/>
+    <w:lsdException w:name="HTML Acronym" w:semiHidden="1" w:unhideWhenUsed="1"/>
+    <w:lsdException w:name="HTML Address" w:semiHidden="1" w:unhideWhenUsed="1"/>
+    <w:lsdException w:name="HTML Cite" w:semiHidden="1" w:unhideWhenUsed="1"/>
+    <w:lsdException w:name="HTML Code" w:semiHidden="1" w:unhideWhenUsed="1"/>
+    <w:lsdException w:name="HTML Definition" w:semiHidden="1" w:unhideWhenUsed="1"/>
+    <w:lsdException w:name="HTML Keyboard" w:semiHidden="1" w:unhideWhenUsed="1"/>
+    <w:lsdException w:name="HTML Preformatted" w:semiHidden="1" w:unhideWhenUsed="1"/>
+    <w:lsdException w:name="HTML Sample" w:semiHidden="1" w:unhideWhenUsed="1"/>
+    <w:lsdException w:name="HTML Typewriter" w:semiHidden="1" w:unhideWhenUsed="1"/>
+    <w:lsdException w:name="HTML Variable" w:semiHidden="1" w:unhideWhenUsed="1"/>
+    <w:lsdException w:name="Normal Table" w:semiHidden="1" w:unhideWhenUsed="1"/>
+    <w:lsdException w:name="annotation subject" w:semiHidden="1" w:unhideWhenUsed="1"/>
+    <w:lsdException w:name="No List" w:semiHidden="1" w:unhideWhenUsed="1"/>
+    <w:lsdException w:name="Outline List 1" w:semiHidden="1" w:unhideWhenUsed="1"/>
+    <w:lsdException w:name="Outline List 2" w:semiHidden="1" w:unhideWhenUsed="1"/>
+    <w:lsdException w:name="Outline List 3" w:semiHidden="1" w:unhideWhenUsed="1"/>
+    <w:lsdException w:name="Table Simple 1" w:semiHidden="1" w:unhideWhenUsed="1"/>
+    <w:lsdException w:name="Table Simple 2" w:semiHidden="1" w:unhideWhenUsed="1"/>
+    <w:lsdException w:name="Table Simple 3" w:semiHidden="1" w:unhideWhenUsed="1"/>
+    <w:lsdException w:name="Table Classic 1" w:semiHidden="1" w:unhideWhenUsed="1"/>
+    <w:lsdException w:name="Table Classic 2" w:semiHidden="1" w:unhideWhenUsed="1"/>
+    <w:lsdException w:name="Table Classic 3" w:semiHidden="1" w:unhideWhenUsed="1"/>
+    <w:lsdException w:name="Table Classic 4" w:semiHidden="1" w:unhideWhenUsed="1"/>
+    <w:lsdException w:name="Table Colorful 1" w:semiHidden="1" w:unhideWhenUsed="1"/>
+    <w:lsdException w:name="Table Colorful 2" w:semiHidden="1" w:unhideWhenUsed="1"/>
+    <w:lsdException w:name="Table Colorful 3" w:semiHidden="1" w:unhideWhenUsed="1"/>
+    <w:lsdException w:name="Table Columns 1" w:semiHidden="1" w:unhideWhenUsed="1"/>
+    <w:lsdException w:name="Table Columns 2" w:semiHidden="1" w:unhideWhenUsed="1"/>
+    <w:lsdException w:name="Table Columns 3" w:semiHidden="1" w:unhideWhenUsed="1"/>
+    <w:lsdException w:name="Table Columns 4" w:semiHidden="1" w:unhideWhenUsed="1"/>
+    <w:lsdException w:name="Table Columns 5" w:semiHidden="1" w:unhideWhenUsed="1"/>
+    <w:lsdException w:name="Table Grid 1" w:semiHidden="1" w:unhideWhenUsed="1"/>
+    <w:lsdException w:name="Table Grid 2" w:semiHidden="1" w:unhideWhenUsed="1"/>
+    <w:lsdException w:name="Table Grid 3" w:semiHidden="1" w:unhideWhenUsed="1"/>
+    <w:lsdException w:name="Table Grid 4" w:semiHidden="1" w:unhideWhenUsed="1"/>
+    <w:lsdException w:name="Table Grid 5" w:semiHidden="1" w:unhideWhenUsed="1"/>
+    <w:lsdException w:name="Table Grid 6" w:semiHidden="1" w:unhideWhenUsed="1"/>
+    <w:lsdException w:name="Table Grid 7" w:semiHidden="1" w:unhideWhenUsed="1"/>
+    <w:lsdException w:name="Table Grid 8" w:semiHidden="1" w:unhideWhenUsed="1"/>
+    <w:lsdException w:name="Table List 1" w:semiHidden="1" w:unhideWhenUsed="1"/>
+    <w:lsdException w:name="Table List 2" w:semiHidden="1" w:unhideWhenUsed="1"/>
+    <w:lsdException w:name="Table List 3" w:semiHidden="1" w:unhideWhenUsed="1"/>
+    <w:lsdException w:name="Table List 4" w:semiHidden="1" w:unhideWhenUsed="1"/>
+    <w:lsdException w:name="Table List 5" w:semiHidden="1" w:unhideWhenUsed="1"/>
+    <w:lsdException w:name="Table List 6" w:semiHidden="1" w:unhideWhenUsed="1"/>
+    <w:lsdException w:name="Table List 7" w:semiHidden="1" w:unhideWhenUsed="1"/>
+    <w:lsdException w:name="Table List 8" w:semiHidden="1" w:unhideWhenUsed="1"/>
+    <w:lsdException w:name="Table 3D effects 1" w:semiHidden="1" w:unhideWhenUsed="1"/>
+    <w:lsdException w:name="Table 3D effects 2" w:semiHidden="1" w:unhideWhenUsed="1"/>
+    <w:lsdException w:name="Table 3D effects 3" w:semiHidden="1" w:unhideWhenUsed="1"/>
+    <w:lsdException w:name="Table Contemporary" w:semiHidden="1" w:unhideWhenUsed="1"/>
+    <w:lsdException w:name="Table Elegant" w:semiHidden="1" w:unhideWhenUsed="1"/>
+    <w:lsdException w:name="Table Professional" w:semiHidden="1" w:unhideWhenUsed="1"/>
+    <w:lsdException w:name="Table Subtle 1" w:semiHidden="1" w:unhideWhenUsed="1"/>
+    <w:lsdException w:name="Table Subtle 2" w:semiHidden="1" w:unhideWhenUsed="1"/>
+    <w:lsdException w:name="Table Web 1" w:semiHidden="1" w:unhideWhenUsed="1"/>
+    <w:lsdException w:name="Table Web 2" w:semiHidden="1" w:unhideWhenUsed="1"/>
+    <w:lsdException w:name="Table Web 3" w:semiHidden="1" w:unhideWhenUsed="1"/>
+    <w:lsdException w:name="Balloon Text" w:semiHidden="1" w:unhideWhenUsed="1"/>
+    <w:lsdException w:name="Table Grid" w:uiPriority="39"/>
+    <w:lsdException w:name="Table Theme" w:semiHidden="1" w:unhideWhenUsed="1"/>
+    <w:lsdException w:name="Placeholder Text" w:semiHidden="1"/>
+    <w:lsdException w:name="No Spacing" w:uiPriority="1" w:qFormat="1"/>
+    <w:lsdException w:name="Light Shading" w:uiPriority="60"/>
+    <w:lsdException w:name="Light List" w:uiPriority="61"/>
+    <w:lsdException w:name="Light Grid" w:uiPriority="62"/>
+    <w:lsdException w:name="Medium Shading 1" w:uiPriority="63"/>
+    <w:lsdException w:name="Medium Shading 2" w:uiPriority="64"/>
+    <w:lsdException w:name="Medium List 1" w:uiPriority="65"/>
+    <w:lsdException w:name="Medium List 2" w:uiPriority="66"/>
+    <w:lsdException w:name="Medium Grid 1" w:uiPriority="67"/>
+    <w:lsdException w:name="Medium Grid 2" w:uiPriority="68"/>
+    <w:lsdException w:name="Medium Grid 3" w:uiPriority="69"/>
+    <w:lsdException w:name="Dark List" w:uiPriority="70"/>
+    <w:lsdException w:name="Colorful Shading" w:uiPriority="71"/>
+    <w:lsdException w:name="Colorful List" w:uiPriority="72"/>
+    <w:lsdException w:name="Colorful Grid" w:uiPriority="73"/>
+    <w:lsdException w:name="Light Shading Accent 1" w:uiPriority="60"/>
+    <w:lsdException w:name="Light List Accent 1" w:uiPriority="61"/>
+    <w:lsdException w:name="Light Grid Accent 1" w:uiPriority="62"/>
+    <w:lsdException w:name="Medium Shading 1 Accent 1" w:uiPriority="63"/>
+    <w:lsdException w:name="Medium Shading 2 Accent 1" w:uiPriority="64"/>
+    <w:lsdException w:name="Medium List 1 Accent 1" w:uiPriority="65"/>
+    <w:lsdException w:name="Revision" w:semiHidden="1"/>
+    <w:lsdException w:name="List Paragraph" w:uiPriority="34" w:qFormat="1"/>
+    <w:lsdException w:name="Quote" w:uiPriority="29" w:qFormat="1"/>
+    <w:lsdException w:name="Intense Quote" w:uiPriority="30" w:qFormat="1"/>
+    <w:lsdException w:name="Medium List 2 Accent 1" w:uiPriority="66"/>
+    <w:lsdException w:name="Medium Grid 1 Accent 1" w:uiPriority="67"/>
+    <w:lsdException w:name="Medium Grid 2 Accent 1" w:uiPriority="68"/>
+    <w:lsdException w:name="Medium Grid 3 Accent 1" w:uiPriority="69"/>
+    <w:lsdException w:name="Dark List Accent 1" w:uiPriority="70"/>
+    <w:lsdException w:name="Colorful Shading Accent 1" w:uiPriority="71"/>
+    <w:lsdException w:name="Colorful List Accent 1" w:uiPriority="72"/>
+    <w:lsdException w:name="Colorful Grid Accent 1" w:uiPriority="73"/>
+    <w:lsdException w:name="Light Shading Accent 2" w:uiPriority="60"/>
+    <w:lsdException w:name="Light List Accent 2" w:uiPriority="61"/>
+    <w:lsdException w:name="Light Grid Accent 2" w:uiPriority="62"/>
+    <w:lsdException w:name="Medium Shading 1 Accent 2" w:uiPriority="63"/>
+    <w:lsdException w:name="Medium Shading 2 Accent 2" w:uiPriority="64"/>
+    <w:lsdException w:name="Medium List 1 Accent 2" w:uiPriority="65"/>
+    <w:lsdException w:name="Medium List 2 Accent 2" w:uiPriority="66"/>
+    <w:lsdException w:name="Medium Grid 1 Accent 2" w:uiPriority="67"/>
+    <w:lsdException w:name="Medium Grid 2 Accent 2" w:uiPriority="68"/>
+    <w:lsdException w:name="Medium Grid 3 Accent 2" w:uiPriority="69"/>
+    <w:lsdException w:name="Dark List Accent 2" w:uiPriority="70"/>
+    <w:lsdException w:name="Colorful Shading Accent 2" w:uiPriority="71"/>
+    <w:lsdException w:name="Colorful List Accent 2" w:uiPriority="72"/>
+    <w:lsdException w:name="Colorful Grid Accent 2" w:uiPriority="73"/>
+    <w:lsdException w:name="Light Shading Accent 3" w:uiPriority="60"/>
+    <w:lsdException w:name="Light List Accent 3" w:uiPriority="61"/>
+    <w:lsdException w:name="Light Grid Accent 3" w:uiPriority="62"/>
+    <w:lsdException w:name="Medium Shading 1 Accent 3" w:uiPriority="63"/>
+    <w:lsdException w:name="Medium Shading 2 Accent 3" w:uiPriority="64"/>
+    <w:lsdException w:name="Medium List 1 Accent 3" w:uiPriority="65"/>
+    <w:lsdException w:name="Medium List 2 Accent 3" w:uiPriority="66"/>
+    <w:lsdException w:name="Medium Grid 1 Accent 3" w:uiPriority="67"/>
+    <w:lsdException w:name="Medium Grid 2 Accent 3" w:uiPriority="68"/>
+    <w:lsdException w:name="Medium Grid 3 Accent 3" w:uiPriority="69"/>
+    <w:lsdException w:name="Dark List Accent 3" w:uiPriority="70"/>
+    <w:lsdException w:name="Colorful Shading Accent 3" w:uiPriority="71"/>
+    <w:lsdException w:name="Colorful List Accent 3" w:uiPriority="72"/>
+    <w:lsdException w:name="Colorful Grid Accent 3" w:uiPriority="73"/>
+    <w:lsdException w:name="Light Shading Accent 4" w:uiPriority="60"/>
+    <w:lsdException w:name="Light List Accent 4" w:uiPriority="61"/>
+    <w:lsdException w:name="Light Grid Accent 4" w:uiPriority="62"/>
+    <w:lsdException w:name="Medium Shading 1 Accent 4" w:uiPriority="63"/>
+    <w:lsdException w:name="Medium Shading 2 Accent 4" w:uiPriority="64"/>
+    <w:lsdException w:name="Medium List 1 Accent 4" w:uiPriority="65"/>
+    <w:lsdException w:name="Medium List 2 Accent 4" w:uiPriority="66"/>
+    <w:lsdException w:name="Medium Grid 1 Accent 4" w:uiPriority="67"/>
+    <w:lsdException w:name="Medium Grid 2 Accent 4" w:uiPriority="68"/>
+    <w:lsdException w:name="Medium Grid 3 Accent 4" w:uiPriority="69"/>
+    <w:lsdException w:name="Dark List Accent 4" w:uiPriority="70"/>
+    <w:lsdException w:name="Colorful Shading Accent 4" w:uiPriority="71"/>
+    <w:lsdException w:name="Colorful List Accent 4" w:uiPriority="72"/>
+    <w:lsdException w:name="Colorful Grid Accent 4" w:uiPriority="73"/>
+    <w:lsdException w:name="Light Shading Accent 5" w:uiPriority="60"/>
+    <w:lsdException w:name="Light List Accent 5" w:uiPriority="61"/>
+    <w:lsdException w:name="Light Grid Accent 5" w:uiPriority="62"/>
+    <w:lsdException w:name="Medium Shading 1 Accent 5" w:uiPriority="63"/>
+    <w:lsdException w:name="Medium Shading 2 Accent 5" w:uiPriority="64"/>
+    <w:lsdException w:name="Medium List 1 Accent 5" w:uiPriority="65"/>
+    <w:lsdException w:name="Medium List 2 Accent 5" w:uiPriority="66"/>
+    <w:lsdException w:name="Medium Grid 1 Accent 5" w:uiPriority="67"/>
+    <w:lsdException w:name="Medium Grid 2 Accent 5" w:uiPriority="68"/>
+    <w:lsdException w:name="Medium Grid 3 Accent 5" w:uiPriority="69"/>
+    <w:lsdException w:name="Dark List Accent 5" w:uiPriority="70"/>
+    <w:lsdException w:name="Colorful Shading Accent 5" w:uiPriority="71"/>
+    <w:lsdException w:name="Colorful List Accent 5" w:uiPriority="72"/>
+    <w:lsdException w:name="Colorful Grid Accent 5" w:uiPriority="73"/>
+    <w:lsdException w:name="Light Shading Accent 6" w:uiPriority="60"/>
+    <w:lsdException w:name="Light List Accent 6" w:uiPriority="61"/>
+    <w:lsdException w:name="Light Grid Accent 6" w:uiPriority="62"/>
+    <w:lsdException w:name="Medium Shading 1 Accent 6" w:uiPriority="63"/>
+    <w:lsdException w:name="Medium Shading 2 Accent 6" w:uiPriority="64"/>
+    <w:lsdException w:name="Medium List 1 Accent 6" w:uiPriority="65"/>
+    <w:lsdException w:name="Medium List 2 Accent 6" w:uiPriority="66"/>
+    <w:lsdException w:name="Medium Grid 1 Accent 6" w:uiPriority="67"/>
+    <w:lsdException w:name="Medium Grid 2 Accent 6" w:uiPriority="68"/>
+    <w:lsdException w:name="Medium Grid 3 Accent 6" w:uiPriority="69"/>
+    <w:lsdException w:name="Dark List Accent 6" w:uiPriority="70"/>
+    <w:lsdException w:name="Colorful Shading Accent 6" w:uiPriority="71"/>
+    <w:lsdException w:name="Colorful List Accent 6" w:uiPriority="72"/>
+    <w:lsdException w:name="Colorful Grid Accent 6" w:uiPriority="73"/>
+    <w:lsdException w:name="Subtle Emphasis" w:uiPriority="19" w:qFormat="1"/>
+    <w:lsdException w:name="Intense Emphasis" w:uiPriority="21" w:qFormat="1"/>
+    <w:lsdException w:name="Subtle Reference" w:uiPriority="31" w:qFormat="1"/>
+    <w:lsdException w:name="Intense Reference" w:uiPriority="32" w:qFormat="1"/>
+    <w:lsdException w:name="Book Title" w:uiPriority="33" w:qFormat="1"/>
+    <w:lsdException w:name="Bibliography" w:semiHidden="1" w:uiPriority="37" w:unhideWhenUsed="1"/>
+    <w:lsdException w:name="TOC Heading" w:semiHidden="1" w:uiPriority="39" w:unhideWhenUsed="1" w:qFormat="1"/>
+    <w:lsdException w:name="Plain Table 1" w:uiPriority="41"/>
+    <w:lsdException w:name="Plain Table 2" w:uiPriority="42"/>
+    <w:lsdException w:name="Plain Table 3" w:uiPriority="43"/>
+    <w:lsdException w:name="Plain Table 4" w:uiPriority="44"/>
+    <w:lsdException w:name="Plain Table 5" w:uiPriority="45"/>
+    <w:lsdException w:name="Grid Table Light" w:uiPriority="40"/>
+    <w:lsdException w:name="Grid Table 1 Light" w:uiPriority="46"/>
+    <w:lsdException w:name="Grid Table 2" w:uiPriority="47"/>
+    <w:lsdException w:name="Grid Table 3" w:uiPriority="48"/>
+    <w:lsdException w:name="Grid Table 4" w:uiPriority="49"/>
+    <w:lsdException w:name="Grid Table 5 Dark" w:uiPriority="50"/>
+    <w:lsdException w:name="Grid Table 6 Colorful" w:uiPriority="51"/>
+    <w:lsdException w:name="Grid Table 7 Colorful" w:uiPriority="52"/>
+    <w:lsdException w:name="Grid Table 1 Light Accent 1" w:uiPriority="46"/>
+    <w:lsdException w:name="Grid Table 2 Accent 1" w:uiPriority="47"/>
+    <w:lsdException w:name="Grid Table 3 Accent 1" w:uiPriority="48"/>
+    <w:lsdException w:name="Grid Table 4 Accent 1" w:uiPriority="49"/>
+    <w:lsdException w:name="Grid Table 5 Dark Accent 1" w:uiPriority="50"/>
+    <w:lsdException w:name="Grid Table 6 Colorful Accent 1" w:uiPriority="51"/>
+    <w:lsdException w:name="Grid Table 7 Colorful Accent 1" w:uiPriority="52"/>
+    <w:lsdException w:name="Grid Table 1 Light Accent 2" w:uiPriority="46"/>
+    <w:lsdException w:name="Grid Table 2 Accent 2" w:uiPriority="47"/>
+    <w:lsdException w:name="Grid Table 3 Accent 2" w:uiPriority="48"/>
+    <w:lsdException w:name="Grid Table 4 Accent 2" w:uiPriority="49"/>
+    <w:lsdException w:name="Grid Table 5 Dark Accent 2" w:uiPriority="50"/>
+    <w:lsdException w:name="Grid Table 6 Colorful Accent 2" w:uiPriority="51"/>
+    <w:lsdException w:name="Grid Table 7 Colorful Accent 2" w:uiPriority="52"/>
+    <w:lsdException w:name="Grid Table 1 Light Accent 3" w:uiPriority="46"/>
+    <w:lsdException w:name="Grid Table 2 Accent 3" w:uiPriority="47"/>
+    <w:lsdException w:name="Grid Table 3 Accent 3" w:uiPriority="48"/>
+    <w:lsdException w:name="Grid Table 4 Accent 3" w:uiPriority="49"/>
+    <w:lsdException w:name="Grid Table 5 Dark Accent 3" w:uiPriority="50"/>
+    <w:lsdException w:name="Grid Table 6 Colorful Accent 3" w:uiPriority="51"/>
+    <w:lsdException w:name="Grid Table 7 Colorful Accent 3" w:uiPriority="52"/>
+    <w:lsdException w:name="Grid Table 1 Light Accent 4" w:uiPriority="46"/>
+    <w:lsdException w:name="Grid Table 2 Accent 4" w:uiPriority="47"/>
+    <w:lsdException w:name="Grid Table 3 Accent 4" w:uiPriority="48"/>
+    <w:lsdException w:name="Grid Table 4 Accent 4" w:uiPriority="49"/>
+    <w:lsdException w:name="Grid Table 5 Dark Accent 4" w:uiPriority="50"/>
+    <w:lsdException w:name="Grid Table 6 Colorful Accent 4" w:uiPriority="51"/>
+    <w:lsdException w:name="Grid Table 7 Colorful Accent 4" w:uiPriority="52"/>
+    <w:lsdException w:name="Grid Table 1 Light Accent 5" w:uiPriority="46"/>
+    <w:lsdException w:name="Grid Table 2 Accent 5" w:uiPriority="47"/>
+    <w:lsdException w:name="Grid Table 3 Accent 5" w:uiPriority="48"/>
+    <w:lsdException w:name="Grid Table 4 Accent 5" w:uiPriority="49"/>
+    <w:lsdException w:name="Grid Table 5 Dark Accent 5" w:uiPriority="50"/>
+    <w:lsdException w:name="Grid Table 6 Colorful Accent 5" w:uiPriority="51"/>
+    <w:lsdException w:name="Grid Table 7 Colorful Accent 5" w:uiPriority="52"/>
+    <w:lsdException w:name="Grid Table 1 Light Accent 6" w:uiPriority="46"/>
+    <w:lsdException w:name="Grid Table 2 Accent 6" w:uiPriority="47"/>
+    <w:lsdException w:name="Grid Table 3 Accent 6" w:uiPriority="48"/>
+    <w:lsdException w:name="Grid Table 4 Accent 6" w:uiPriority="49"/>
+    <w:lsdException w:name="Grid Table 5 Dark Accent 6" w:uiPriority="50"/>
+    <w:lsdException w:name="Grid Table 6 Colorful Accent 6" w:uiPriority="51"/>
+    <w:lsdException w:name="Grid Table 7 Colorful Accent 6" w:uiPriority="52"/>
+    <w:lsdException w:name="List Table 1 Light" w:uiPriority="46"/>
+    <w:lsdException w:name="List Table 2" w:uiPriority="47"/>
+    <w:lsdException w:name="List Table 3" w:uiPriority="48"/>
+    <w:lsdException w:name="List Table 4" w:uiPriority="49"/>
+    <w:lsdException w:name="List Table 5 Dark" w:uiPriority="50"/>
+    <w:lsdException w:name="List Table 6 Colorful" w:uiPriority="51"/>
+    <w:lsdException w:name="List Table 7 Colorful" w:uiPriority="52"/>
+    <w:lsdException w:name="List Table 1 Light Accent 1" w:uiPriority="46"/>
+    <w:lsdException w:name="List Table 2 Accent 1" w:uiPriority="47"/>
+    <w:lsdException w:name="List Table 3 Accent 1" w:uiPriority="48"/>
+    <w:lsdException w:name="List Table 4 Accent 1" w:uiPriority="49"/>
+    <w:lsdException w:name="List Table 5 Dark Accent 1" w:uiPriority="50"/>
+    <w:lsdException w:name="List Table 6 Colorful Accent 1" w:uiPriority="51"/>
+    <w:lsdException w:name="List Table 7 Colorful Accent 1" w:uiPriority="52"/>
+    <w:lsdException w:name="List Table 1 Light Accent 2" w:uiPriority="46"/>
+    <w:lsdException w:name="List Table 2 Accent 2" w:uiPriority="47"/>
+    <w:lsdException w:name="List Table 3 Accent 2" w:uiPriority="48"/>
+    <w:lsdException w:name="List Table 4 Accent 2" w:uiPriority="49"/>
+    <w:lsdException w:name="List Table 5 Dark Accent 2" w:uiPriority="50"/>
+    <w:lsdException w:name="List Table 6 Colorful Accent 2" w:uiPriority="51"/>
+    <w:lsdException w:name="List Table 7 Colorful Accent 2" w:uiPriority="52"/>
+    <w:lsdException w:name="List Table 1 Light Accent 3" w:uiPriority="46"/>
+    <w:lsdException w:name="List Table 2 Accent 3" w:uiPriority="47"/>
+    <w:lsdException w:name="List Table 3 Accent 3" w:uiPriority="48"/>
+    <w:lsdException w:name="List Table 4 Accent 3" w:uiPriority="49"/>
+    <w:lsdException w:name="List Table 5 Dark Accent 3" w:uiPriority="50"/>
+    <w:lsdException w:name="List Table 6 Colorful Accent 3" w:uiPriority="51"/>
+    <w:lsdException w:name="List Table 7 Colorful Accent 3" w:uiPriority="52"/>
+    <w:lsdException w:name="List Table 1 Light Accent 4" w:uiPriority="46"/>
+    <w:lsdException w:name="List Table 2 Accent 4" w:uiPriority="47"/>
+    <w:lsdException w:name="List Table 3 Accent 4" w:uiPriority="48"/>
+    <w:lsdException w:name="List Table 4 Accent 4" w:uiPriority="49"/>
+    <w:lsdException w:name="List Table 5 Dark Accent 4" w:uiPriority="50"/>
+    <w:lsdException w:name="List Table 6 Colorful Accent 4" w:uiPriority="51"/>
+    <w:lsdException w:name="List Table 7 Colorful Accent 4" w:uiPriority="52"/>
+    <w:lsdException w:name="List Table 1 Light Accent 5" w:uiPriority="46"/>
+    <w:lsdException w:name="List Table 2 Accent 5" w:uiPriority="47"/>
+    <w:lsdException w:name="List Table 3 Accent 5" w:uiPriority="48"/>
+    <w:lsdException w:name="List Table 4 Accent 5" w:uiPriority="49"/>
+    <w:lsdException w:name="List Table 5 Dark Accent 5" w:uiPriority="50"/>
+    <w:lsdException w:name="List Table 6 Colorful Accent 5" w:uiPriority="51"/>
+    <w:lsdException w:name="List Table 7 Colorful Accent 5" w:uiPriority="52"/>
+    <w:lsdException w:name="List Table 1 Light Accent 6" w:uiPriority="46"/>
+    <w:lsdException w:name="List Table 2 Accent 6" w:uiPriority="47"/>
+    <w:lsdException w:name="List Table 3 Accent 6" w:uiPriority="48"/>
+    <w:lsdException w:name="List Table 4 Accent 6" w:uiPriority="49"/>
+    <w:lsdException w:name="List Table 5 Dark Accent 6" w:uiPriority="50"/>
+    <w:lsdException w:name="List Table 6 Colorful Accent 6" w:uiPriority="51"/>
+    <w:lsdException w:name="List Table 7 Colorful Accent 6" w:uiPriority="52"/>
   </w:latentStyles>
   <w:style w:type="paragraph" w:default="1" w:styleId="Standard">
     <w:name w:val="Normal"/>
@@ -1769,7 +1575,7 @@
   <a:extraClrSchemeLst/>
   <a:extLst>
     <a:ext uri="{05A4C25C-085E-4340-85A3-A5531E510DB2}">
-      <thm15:themeFamily xmlns:thm15="http://schemas.microsoft.com/office/thememl/2012/main" xmlns="" name="Office Theme" id="{62F939B6-93AF-4DB8-9C6B-D6C7DFDC589F}" vid="{4A3C46E8-61CC-4603-A589-7422A47A8E4A}"/>
+      <thm15:themeFamily xmlns:thm15="http://schemas.microsoft.com/office/thememl/2012/main" name="Office Theme" id="{62F939B6-93AF-4DB8-9C6B-D6C7DFDC589F}" vid="{4A3C46E8-61CC-4603-A589-7422A47A8E4A}"/>
     </a:ext>
   </a:extLst>
 </a:theme>

</xml_diff>

<commit_message>
ProduktBacklog - Nummerierung eingefügt
</commit_message>
<xml_diff>
--- a/Dokumente/ProduktBacklog.docx
+++ b/Dokumente/ProduktBacklog.docx
@@ -217,6 +217,8 @@
       <w:r>
         <w:t>Tests</w:t>
       </w:r>
+      <w:bookmarkStart w:id="0" w:name="_GoBack"/>
+      <w:bookmarkEnd w:id="0"/>
     </w:p>
     <w:p>
       <w:pPr>
@@ -241,10 +243,7 @@
         <w:pStyle w:val="Listenabsatz"/>
       </w:pPr>
     </w:p>
-    <w:p>
-      <w:bookmarkStart w:id="0" w:name="_GoBack"/>
-      <w:bookmarkEnd w:id="0"/>
-    </w:p>
+    <w:p/>
     <w:sectPr>
       <w:pgSz w:w="11906" w:h="16838"/>
       <w:pgMar w:top="1417" w:right="1417" w:bottom="1134" w:left="1417" w:header="708" w:footer="708" w:gutter="0"/>
@@ -258,6 +257,93 @@
 <file path=word/numbering.xml><?xml version="1.0" encoding="utf-8"?>
 <w:numbering xmlns:wpc="http://schemas.microsoft.com/office/word/2010/wordprocessingCanvas" xmlns:mc="http://schemas.openxmlformats.org/markup-compatibility/2006" xmlns:o="urn:schemas-microsoft-com:office:office" xmlns:r="http://schemas.openxmlformats.org/officeDocument/2006/relationships" xmlns:m="http://schemas.openxmlformats.org/officeDocument/2006/math" xmlns:v="urn:schemas-microsoft-com:vml" xmlns:wp14="http://schemas.microsoft.com/office/word/2010/wordprocessingDrawing" xmlns:wp="http://schemas.openxmlformats.org/drawingml/2006/wordprocessingDrawing" xmlns:w10="urn:schemas-microsoft-com:office:word" xmlns:w="http://schemas.openxmlformats.org/wordprocessingml/2006/main" xmlns:w14="http://schemas.microsoft.com/office/word/2010/wordml" xmlns:w15="http://schemas.microsoft.com/office/word/2012/wordml" xmlns:wpg="http://schemas.microsoft.com/office/word/2010/wordprocessingGroup" xmlns:wpi="http://schemas.microsoft.com/office/word/2010/wordprocessingInk" xmlns:wne="http://schemas.microsoft.com/office/word/2006/wordml" xmlns:wps="http://schemas.microsoft.com/office/word/2010/wordprocessingShape" mc:Ignorable="w14 w15 wp14">
   <w:abstractNum w:abstractNumId="0" w15:restartNumberingAfterBreak="0">
+    <w:nsid w:val="10F36484"/>
+    <w:multiLevelType w:val="hybridMultilevel"/>
+    <w:tmpl w:val="BFB620D0"/>
+    <w:lvl w:ilvl="0" w:tplc="0F50CB6A">
+      <w:start w:val="1"/>
+      <w:numFmt w:val="decimal"/>
+      <w:pStyle w:val="berschrift2"/>
+      <w:lvlText w:val="%1."/>
+      <w:lvlJc w:val="left"/>
+      <w:pPr>
+        <w:ind w:left="720" w:hanging="360"/>
+      </w:pPr>
+    </w:lvl>
+    <w:lvl w:ilvl="1" w:tplc="04070019" w:tentative="1">
+      <w:start w:val="1"/>
+      <w:numFmt w:val="lowerLetter"/>
+      <w:lvlText w:val="%2."/>
+      <w:lvlJc w:val="left"/>
+      <w:pPr>
+        <w:ind w:left="1440" w:hanging="360"/>
+      </w:pPr>
+    </w:lvl>
+    <w:lvl w:ilvl="2" w:tplc="0407001B" w:tentative="1">
+      <w:start w:val="1"/>
+      <w:numFmt w:val="lowerRoman"/>
+      <w:lvlText w:val="%3."/>
+      <w:lvlJc w:val="right"/>
+      <w:pPr>
+        <w:ind w:left="2160" w:hanging="180"/>
+      </w:pPr>
+    </w:lvl>
+    <w:lvl w:ilvl="3" w:tplc="0407000F" w:tentative="1">
+      <w:start w:val="1"/>
+      <w:numFmt w:val="decimal"/>
+      <w:lvlText w:val="%4."/>
+      <w:lvlJc w:val="left"/>
+      <w:pPr>
+        <w:ind w:left="2880" w:hanging="360"/>
+      </w:pPr>
+    </w:lvl>
+    <w:lvl w:ilvl="4" w:tplc="04070019" w:tentative="1">
+      <w:start w:val="1"/>
+      <w:numFmt w:val="lowerLetter"/>
+      <w:lvlText w:val="%5."/>
+      <w:lvlJc w:val="left"/>
+      <w:pPr>
+        <w:ind w:left="3600" w:hanging="360"/>
+      </w:pPr>
+    </w:lvl>
+    <w:lvl w:ilvl="5" w:tplc="0407001B" w:tentative="1">
+      <w:start w:val="1"/>
+      <w:numFmt w:val="lowerRoman"/>
+      <w:lvlText w:val="%6."/>
+      <w:lvlJc w:val="right"/>
+      <w:pPr>
+        <w:ind w:left="4320" w:hanging="180"/>
+      </w:pPr>
+    </w:lvl>
+    <w:lvl w:ilvl="6" w:tplc="0407000F" w:tentative="1">
+      <w:start w:val="1"/>
+      <w:numFmt w:val="decimal"/>
+      <w:lvlText w:val="%7."/>
+      <w:lvlJc w:val="left"/>
+      <w:pPr>
+        <w:ind w:left="5040" w:hanging="360"/>
+      </w:pPr>
+    </w:lvl>
+    <w:lvl w:ilvl="7" w:tplc="04070019" w:tentative="1">
+      <w:start w:val="1"/>
+      <w:numFmt w:val="lowerLetter"/>
+      <w:lvlText w:val="%8."/>
+      <w:lvlJc w:val="left"/>
+      <w:pPr>
+        <w:ind w:left="5760" w:hanging="360"/>
+      </w:pPr>
+    </w:lvl>
+    <w:lvl w:ilvl="8" w:tplc="0407001B" w:tentative="1">
+      <w:start w:val="1"/>
+      <w:numFmt w:val="lowerRoman"/>
+      <w:lvlText w:val="%9."/>
+      <w:lvlJc w:val="right"/>
+      <w:pPr>
+        <w:ind w:left="6480" w:hanging="180"/>
+      </w:pPr>
+    </w:lvl>
+  </w:abstractNum>
+  <w:abstractNum w:abstractNumId="1" w15:restartNumberingAfterBreak="0">
     <w:nsid w:val="19EE631C"/>
     <w:multiLevelType w:val="hybridMultilevel"/>
     <w:tmpl w:val="C56C501C"/>
@@ -267,7 +353,7 @@
       <w:lvlText w:val=""/>
       <w:lvlJc w:val="left"/>
       <w:pPr>
-        <w:ind w:left="720" w:hanging="360"/>
+        <w:ind w:left="1068" w:hanging="360"/>
       </w:pPr>
       <w:rPr>
         <w:rFonts w:ascii="Symbol" w:hAnsi="Symbol" w:hint="default"/>
@@ -279,7 +365,7 @@
       <w:lvlText w:val="%2."/>
       <w:lvlJc w:val="left"/>
       <w:pPr>
-        <w:ind w:left="1440" w:hanging="360"/>
+        <w:ind w:left="1788" w:hanging="360"/>
       </w:pPr>
     </w:lvl>
     <w:lvl w:ilvl="2" w:tplc="0407001B" w:tentative="1">
@@ -288,7 +374,7 @@
       <w:lvlText w:val="%3."/>
       <w:lvlJc w:val="right"/>
       <w:pPr>
-        <w:ind w:left="2160" w:hanging="180"/>
+        <w:ind w:left="2508" w:hanging="180"/>
       </w:pPr>
     </w:lvl>
     <w:lvl w:ilvl="3" w:tplc="0407000F" w:tentative="1">
@@ -297,7 +383,7 @@
       <w:lvlText w:val="%4."/>
       <w:lvlJc w:val="left"/>
       <w:pPr>
-        <w:ind w:left="2880" w:hanging="360"/>
+        <w:ind w:left="3228" w:hanging="360"/>
       </w:pPr>
     </w:lvl>
     <w:lvl w:ilvl="4" w:tplc="04070019" w:tentative="1">
@@ -306,7 +392,7 @@
       <w:lvlText w:val="%5."/>
       <w:lvlJc w:val="left"/>
       <w:pPr>
-        <w:ind w:left="3600" w:hanging="360"/>
+        <w:ind w:left="3948" w:hanging="360"/>
       </w:pPr>
     </w:lvl>
     <w:lvl w:ilvl="5" w:tplc="0407001B" w:tentative="1">
@@ -315,7 +401,7 @@
       <w:lvlText w:val="%6."/>
       <w:lvlJc w:val="right"/>
       <w:pPr>
-        <w:ind w:left="4320" w:hanging="180"/>
+        <w:ind w:left="4668" w:hanging="180"/>
       </w:pPr>
     </w:lvl>
     <w:lvl w:ilvl="6" w:tplc="0407000F" w:tentative="1">
@@ -324,7 +410,7 @@
       <w:lvlText w:val="%7."/>
       <w:lvlJc w:val="left"/>
       <w:pPr>
-        <w:ind w:left="5040" w:hanging="360"/>
+        <w:ind w:left="5388" w:hanging="360"/>
       </w:pPr>
     </w:lvl>
     <w:lvl w:ilvl="7" w:tplc="04070019" w:tentative="1">
@@ -333,7 +419,7 @@
       <w:lvlText w:val="%8."/>
       <w:lvlJc w:val="left"/>
       <w:pPr>
-        <w:ind w:left="5760" w:hanging="360"/>
+        <w:ind w:left="6108" w:hanging="360"/>
       </w:pPr>
     </w:lvl>
     <w:lvl w:ilvl="8" w:tplc="0407001B" w:tentative="1">
@@ -342,11 +428,11 @@
       <w:lvlText w:val="%9."/>
       <w:lvlJc w:val="right"/>
       <w:pPr>
-        <w:ind w:left="6480" w:hanging="180"/>
+        <w:ind w:left="6828" w:hanging="180"/>
       </w:pPr>
     </w:lvl>
   </w:abstractNum>
-  <w:abstractNum w:abstractNumId="1" w15:restartNumberingAfterBreak="0">
+  <w:abstractNum w:abstractNumId="2" w15:restartNumberingAfterBreak="0">
     <w:nsid w:val="248F2AF7"/>
     <w:multiLevelType w:val="hybridMultilevel"/>
     <w:tmpl w:val="DAFCB71A"/>
@@ -356,7 +442,7 @@
       <w:lvlText w:val=""/>
       <w:lvlJc w:val="left"/>
       <w:pPr>
-        <w:ind w:left="720" w:hanging="360"/>
+        <w:ind w:left="1068" w:hanging="360"/>
       </w:pPr>
       <w:rPr>
         <w:rFonts w:ascii="Symbol" w:hAnsi="Symbol" w:hint="default"/>
@@ -368,7 +454,7 @@
       <w:lvlText w:val="o"/>
       <w:lvlJc w:val="left"/>
       <w:pPr>
-        <w:ind w:left="1440" w:hanging="360"/>
+        <w:ind w:left="1788" w:hanging="360"/>
       </w:pPr>
       <w:rPr>
         <w:rFonts w:ascii="Courier New" w:hAnsi="Courier New" w:cs="Courier New" w:hint="default"/>
@@ -380,7 +466,7 @@
       <w:lvlText w:val=""/>
       <w:lvlJc w:val="left"/>
       <w:pPr>
-        <w:ind w:left="2160" w:hanging="360"/>
+        <w:ind w:left="2508" w:hanging="360"/>
       </w:pPr>
       <w:rPr>
         <w:rFonts w:ascii="Wingdings" w:hAnsi="Wingdings" w:hint="default"/>
@@ -392,7 +478,7 @@
       <w:lvlText w:val=""/>
       <w:lvlJc w:val="left"/>
       <w:pPr>
-        <w:ind w:left="2880" w:hanging="360"/>
+        <w:ind w:left="3228" w:hanging="360"/>
       </w:pPr>
       <w:rPr>
         <w:rFonts w:ascii="Symbol" w:hAnsi="Symbol" w:hint="default"/>
@@ -404,7 +490,7 @@
       <w:lvlText w:val="o"/>
       <w:lvlJc w:val="left"/>
       <w:pPr>
-        <w:ind w:left="3600" w:hanging="360"/>
+        <w:ind w:left="3948" w:hanging="360"/>
       </w:pPr>
       <w:rPr>
         <w:rFonts w:ascii="Courier New" w:hAnsi="Courier New" w:cs="Courier New" w:hint="default"/>
@@ -416,7 +502,7 @@
       <w:lvlText w:val=""/>
       <w:lvlJc w:val="left"/>
       <w:pPr>
-        <w:ind w:left="4320" w:hanging="360"/>
+        <w:ind w:left="4668" w:hanging="360"/>
       </w:pPr>
       <w:rPr>
         <w:rFonts w:ascii="Wingdings" w:hAnsi="Wingdings" w:hint="default"/>
@@ -428,7 +514,7 @@
       <w:lvlText w:val=""/>
       <w:lvlJc w:val="left"/>
       <w:pPr>
-        <w:ind w:left="5040" w:hanging="360"/>
+        <w:ind w:left="5388" w:hanging="360"/>
       </w:pPr>
       <w:rPr>
         <w:rFonts w:ascii="Symbol" w:hAnsi="Symbol" w:hint="default"/>
@@ -440,7 +526,7 @@
       <w:lvlText w:val="o"/>
       <w:lvlJc w:val="left"/>
       <w:pPr>
-        <w:ind w:left="5760" w:hanging="360"/>
+        <w:ind w:left="6108" w:hanging="360"/>
       </w:pPr>
       <w:rPr>
         <w:rFonts w:ascii="Courier New" w:hAnsi="Courier New" w:cs="Courier New" w:hint="default"/>
@@ -452,14 +538,14 @@
       <w:lvlText w:val=""/>
       <w:lvlJc w:val="left"/>
       <w:pPr>
-        <w:ind w:left="6480" w:hanging="360"/>
+        <w:ind w:left="6828" w:hanging="360"/>
       </w:pPr>
       <w:rPr>
         <w:rFonts w:ascii="Wingdings" w:hAnsi="Wingdings" w:hint="default"/>
       </w:rPr>
     </w:lvl>
   </w:abstractNum>
-  <w:abstractNum w:abstractNumId="2" w15:restartNumberingAfterBreak="0">
+  <w:abstractNum w:abstractNumId="3" w15:restartNumberingAfterBreak="0">
     <w:nsid w:val="33A21BCF"/>
     <w:multiLevelType w:val="hybridMultilevel"/>
     <w:tmpl w:val="F7982B92"/>
@@ -572,7 +658,7 @@
       </w:rPr>
     </w:lvl>
   </w:abstractNum>
-  <w:abstractNum w:abstractNumId="3" w15:restartNumberingAfterBreak="0">
+  <w:abstractNum w:abstractNumId="4" w15:restartNumberingAfterBreak="0">
     <w:nsid w:val="5D4E3AEB"/>
     <w:multiLevelType w:val="hybridMultilevel"/>
     <w:tmpl w:val="2FAA02B0"/>
@@ -685,7 +771,7 @@
       </w:rPr>
     </w:lvl>
   </w:abstractNum>
-  <w:abstractNum w:abstractNumId="4" w15:restartNumberingAfterBreak="0">
+  <w:abstractNum w:abstractNumId="5" w15:restartNumberingAfterBreak="0">
     <w:nsid w:val="63951F11"/>
     <w:multiLevelType w:val="hybridMultilevel"/>
     <w:tmpl w:val="246477E4"/>
@@ -799,18 +885,21 @@
     </w:lvl>
   </w:abstractNum>
   <w:num w:numId="1">
+    <w:abstractNumId w:val="4"/>
+  </w:num>
+  <w:num w:numId="2">
+    <w:abstractNumId w:val="2"/>
+  </w:num>
+  <w:num w:numId="3">
     <w:abstractNumId w:val="3"/>
   </w:num>
-  <w:num w:numId="2">
+  <w:num w:numId="4">
+    <w:abstractNumId w:val="5"/>
+  </w:num>
+  <w:num w:numId="5">
     <w:abstractNumId w:val="1"/>
   </w:num>
-  <w:num w:numId="3">
-    <w:abstractNumId w:val="2"/>
-  </w:num>
-  <w:num w:numId="4">
-    <w:abstractNumId w:val="4"/>
-  </w:num>
-  <w:num w:numId="5">
+  <w:num w:numId="6">
     <w:abstractNumId w:val="0"/>
   </w:num>
 </w:numbering>
@@ -1243,6 +1332,9 @@
     <w:pPr>
       <w:keepNext/>
       <w:keepLines/>
+      <w:numPr>
+        <w:numId w:val="6"/>
+      </w:numPr>
       <w:spacing w:before="40" w:after="0"/>
       <w:outlineLvl w:val="1"/>
     </w:pPr>

</xml_diff>